<commit_message>
Einungis eftir að bæta við kökuritum með dagbókartímum hópmeðlima
git-svn-id: https://tgapc93.rhi.hi.is/svn/softdev/2013/hopur19@8325 5d233661-44a1-474e-bded-f455fa16cf90
</commit_message>
<xml_diff>
--- a/skyrsla.docx
+++ b/skyrsla.docx
@@ -9035,16 +9035,7 @@
           <w:sz w:val="24"/>
           <w:szCs w:val="24"/>
         </w:rPr>
-        <w:t xml:space="preserve"> Upplýsingar fyrir ítrun 1 og 2 voru unnar út frá dagbók og skóladagbókum hópmeðlima, þar sem vinna dagsins hafði verið punktuð niður.</w:t>
-      </w:r>
-      <w:bookmarkStart w:id="0" w:name="_GoBack"/>
-      <w:bookmarkEnd w:id="0"/>
-      <w:r>
-        <w:rPr>
-          <w:sz w:val="24"/>
-          <w:szCs w:val="24"/>
-        </w:rPr>
-        <w:t xml:space="preserve"> </w:t>
+        <w:t xml:space="preserve"> Upplýsingar fyrir ítrun 1 og 2 voru unnar út frá dagbók og skóladagbókum hópmeðlima, þar sem vinna dagsins hafði verið punktuð niður. </w:t>
       </w:r>
     </w:p>
     <w:p>
@@ -9584,6 +9575,7 @@
     <w:p>
       <w:pPr>
         <w:spacing w:before="100" w:beforeAutospacing="1" w:after="100" w:afterAutospacing="1" w:line="360" w:lineRule="auto"/>
+        <w:jc w:val="both"/>
         <w:rPr>
           <w:rFonts w:eastAsia="Times New Roman" w:cs="Times New Roman"/>
           <w:sz w:val="24"/>
@@ -9609,15 +9601,47 @@
         </w:rPr>
         <w:t xml:space="preserve">, einum hugbúnaðarverkfræðinema og einum stærðfræðinema með áherslu á tölvunarfræði. </w:t>
       </w:r>
-    </w:p>
-    <w:p>
-      <w:pPr>
-        <w:pStyle w:val="ListParagraph"/>
-        <w:numPr>
-          <w:ilvl w:val="0"/>
-          <w:numId w:val="4"/>
-        </w:numPr>
+      <w:r>
+        <w:rPr>
+          <w:rFonts w:eastAsia="Times New Roman" w:cs="Times New Roman"/>
+          <w:sz w:val="24"/>
+          <w:szCs w:val="24"/>
+          <w:lang w:eastAsia="is-IS"/>
+        </w:rPr>
+        <w:t xml:space="preserve">Byrjun verkefnisins var heldur óþjál þar sem koma þurfti öllum hópmeðlimum inn í forritunina en </w:t>
+      </w:r>
+      <w:r>
+        <w:rPr>
+          <w:rFonts w:eastAsia="Times New Roman" w:cs="Times New Roman"/>
+          <w:sz w:val="24"/>
+          <w:szCs w:val="24"/>
+          <w:lang w:eastAsia="is-IS"/>
+        </w:rPr>
+        <w:t>ekki komu allir hópmeðlimir að sama borði á þeim vettvangi</w:t>
+      </w:r>
+      <w:r>
+        <w:rPr>
+          <w:rFonts w:eastAsia="Times New Roman" w:cs="Times New Roman"/>
+          <w:sz w:val="24"/>
+          <w:szCs w:val="24"/>
+          <w:lang w:eastAsia="is-IS"/>
+        </w:rPr>
+        <w:t>. Forritunin fór því hægar af stað en hún hefði get</w:t>
+      </w:r>
+      <w:r>
+        <w:rPr>
+          <w:rFonts w:eastAsia="Times New Roman" w:cs="Times New Roman"/>
+          <w:sz w:val="24"/>
+          <w:szCs w:val="24"/>
+          <w:lang w:eastAsia="is-IS"/>
+        </w:rPr>
+        <w:t>að þó svo að með tímanum hafi flestir verið komnir á skrið.</w:t>
+      </w:r>
+    </w:p>
+    <w:p>
+      <w:pPr>
         <w:spacing w:before="100" w:beforeAutospacing="1" w:after="100" w:afterAutospacing="1" w:line="360" w:lineRule="auto"/>
+        <w:jc w:val="both"/>
         <w:rPr>
           <w:rFonts w:eastAsia="Times New Roman" w:cs="Times New Roman"/>
           <w:sz w:val="24"/>
@@ -9625,72 +9649,21 @@
           <w:lang w:eastAsia="is-IS"/>
         </w:rPr>
       </w:pPr>
-      <w:proofErr w:type="spellStart"/>
-      <w:proofErr w:type="gramStart"/>
-      <w:r>
-        <w:rPr>
-          <w:rFonts w:cs="Helvetica Neue"/>
-          <w:color w:val="262626"/>
-          <w:sz w:val="24"/>
-          <w:szCs w:val="24"/>
-          <w:lang w:val="en-US"/>
-        </w:rPr>
-        <w:t>hvað</w:t>
-      </w:r>
-      <w:proofErr w:type="spellEnd"/>
-      <w:proofErr w:type="gramEnd"/>
-      <w:r>
-        <w:rPr>
-          <w:rFonts w:cs="Helvetica Neue"/>
-          <w:color w:val="262626"/>
-          <w:sz w:val="24"/>
-          <w:szCs w:val="24"/>
-          <w:lang w:val="en-US"/>
-        </w:rPr>
-        <w:t xml:space="preserve"> </w:t>
-      </w:r>
-      <w:proofErr w:type="spellStart"/>
-      <w:r>
-        <w:rPr>
-          <w:rFonts w:cs="Helvetica Neue"/>
-          <w:color w:val="262626"/>
-          <w:sz w:val="24"/>
-          <w:szCs w:val="24"/>
-          <w:lang w:val="en-US"/>
-        </w:rPr>
-        <w:t>gekk</w:t>
-      </w:r>
-      <w:proofErr w:type="spellEnd"/>
-      <w:r>
-        <w:rPr>
-          <w:rFonts w:cs="Helvetica Neue"/>
-          <w:color w:val="262626"/>
-          <w:sz w:val="24"/>
-          <w:szCs w:val="24"/>
-          <w:lang w:val="en-US"/>
-        </w:rPr>
-        <w:t xml:space="preserve"> </w:t>
-      </w:r>
-      <w:proofErr w:type="spellStart"/>
-      <w:r>
-        <w:rPr>
-          <w:rFonts w:cs="Helvetica Neue"/>
-          <w:color w:val="262626"/>
-          <w:sz w:val="24"/>
-          <w:szCs w:val="24"/>
-          <w:lang w:val="en-US"/>
-        </w:rPr>
-        <w:t>vel</w:t>
-      </w:r>
-    </w:p>
-    <w:p>
-      <w:pPr>
-        <w:pStyle w:val="ListParagraph"/>
-        <w:numPr>
-          <w:ilvl w:val="0"/>
-          <w:numId w:val="4"/>
-        </w:numPr>
+      <w:r>
+        <w:rPr>
+          <w:rFonts w:eastAsia="Times New Roman" w:cs="Times New Roman"/>
+          <w:sz w:val="24"/>
+          <w:szCs w:val="24"/>
+          <w:lang w:eastAsia="is-IS"/>
+        </w:rPr>
+        <w:tab/>
+        <w:t xml:space="preserve">Hópurinn var sammála um að lítil kynning á Python hafi orðið hópnum að þessu litla falli til að byrja með. Með betri kynningu á forritinu sem notað var hefðu þeir aðila, sem bjuggu yfir minni kunnáttu á forrituninni en aðrir, geta fengið betri byrjun en raun bar vitni. Vissulega hefði hópurinn geta hjálpast betur að en það verður bætt upp síðar meir. Að öðru leiti gekk samstarfið vel. Auðvelt var að samræma vinnutíma og allir hópmeðlimir samstíga og sammála um þau atriði sem taka þurfti fyrir og forgangsröðun verkefna. </w:t>
+      </w:r>
+    </w:p>
+    <w:p>
+      <w:pPr>
         <w:spacing w:before="100" w:beforeAutospacing="1" w:after="100" w:afterAutospacing="1" w:line="360" w:lineRule="auto"/>
+        <w:jc w:val="both"/>
         <w:rPr>
           <w:rFonts w:eastAsia="Times New Roman" w:cs="Times New Roman"/>
           <w:sz w:val="24"/>
@@ -9698,71 +9671,21 @@
           <w:lang w:eastAsia="is-IS"/>
         </w:rPr>
       </w:pPr>
-      <w:proofErr w:type="gramStart"/>
-      <w:r>
-        <w:rPr>
-          <w:rFonts w:cs="Helvetica Neue"/>
-          <w:color w:val="262626"/>
-          <w:sz w:val="24"/>
-          <w:szCs w:val="24"/>
-          <w:lang w:val="en-US"/>
-        </w:rPr>
-        <w:t>hvað</w:t>
-      </w:r>
-      <w:proofErr w:type="spellEnd"/>
-      <w:proofErr w:type="gramEnd"/>
-      <w:r>
-        <w:rPr>
-          <w:rFonts w:cs="Helvetica Neue"/>
-          <w:color w:val="262626"/>
-          <w:sz w:val="24"/>
-          <w:szCs w:val="24"/>
-          <w:lang w:val="en-US"/>
-        </w:rPr>
-        <w:t xml:space="preserve"> </w:t>
-      </w:r>
-      <w:proofErr w:type="spellStart"/>
-      <w:r>
-        <w:rPr>
-          <w:rFonts w:cs="Helvetica Neue"/>
-          <w:color w:val="262626"/>
-          <w:sz w:val="24"/>
-          <w:szCs w:val="24"/>
-          <w:lang w:val="en-US"/>
-        </w:rPr>
-        <w:t>gekk</w:t>
-      </w:r>
-      <w:proofErr w:type="spellEnd"/>
-      <w:r>
-        <w:rPr>
-          <w:rFonts w:cs="Helvetica Neue"/>
-          <w:color w:val="262626"/>
-          <w:sz w:val="24"/>
-          <w:szCs w:val="24"/>
-          <w:lang w:val="en-US"/>
-        </w:rPr>
-        <w:t xml:space="preserve"> </w:t>
-      </w:r>
-      <w:proofErr w:type="spellStart"/>
-      <w:r>
-        <w:rPr>
-          <w:rFonts w:cs="Helvetica Neue"/>
-          <w:color w:val="262626"/>
-          <w:sz w:val="24"/>
-          <w:szCs w:val="24"/>
-          <w:lang w:val="en-US"/>
-        </w:rPr>
-        <w:t>illa</w:t>
-      </w:r>
-    </w:p>
-    <w:p>
-      <w:pPr>
-        <w:pStyle w:val="ListParagraph"/>
-        <w:numPr>
-          <w:ilvl w:val="0"/>
-          <w:numId w:val="4"/>
-        </w:numPr>
+      <w:r>
+        <w:rPr>
+          <w:rFonts w:eastAsia="Times New Roman" w:cs="Times New Roman"/>
+          <w:sz w:val="24"/>
+          <w:szCs w:val="24"/>
+          <w:lang w:eastAsia="is-IS"/>
+        </w:rPr>
+        <w:tab/>
+        <w:t>Allir hópmeðlimir lögðu sitt af mörkum. Áherslur hvers og eins lágu vissulega á mismunandi stöðum í ferlinu en útkoman var vonum framar. Segja má því að mismunandi bakgrunnar stúdentanna hafi frekar styrkt hópinn.</w:t>
+      </w:r>
+    </w:p>
+    <w:p>
+      <w:pPr>
         <w:spacing w:before="100" w:beforeAutospacing="1" w:after="100" w:afterAutospacing="1" w:line="360" w:lineRule="auto"/>
+        <w:jc w:val="both"/>
         <w:rPr>
           <w:rFonts w:eastAsia="Times New Roman" w:cs="Times New Roman"/>
           <w:sz w:val="24"/>
@@ -9770,298 +9693,8 @@
           <w:lang w:eastAsia="is-IS"/>
         </w:rPr>
       </w:pPr>
-      <w:proofErr w:type="gramStart"/>
-      <w:r>
-        <w:rPr>
-          <w:rFonts w:cs="Helvetica Neue"/>
-          <w:color w:val="262626"/>
-          <w:sz w:val="24"/>
-          <w:szCs w:val="24"/>
-          <w:lang w:val="en-US"/>
-        </w:rPr>
-        <w:t>hvað</w:t>
-      </w:r>
-      <w:proofErr w:type="spellEnd"/>
-      <w:proofErr w:type="gramEnd"/>
-      <w:r>
-        <w:rPr>
-          <w:rFonts w:cs="Helvetica Neue"/>
-          <w:color w:val="262626"/>
-          <w:sz w:val="24"/>
-          <w:szCs w:val="24"/>
-          <w:lang w:val="en-US"/>
-        </w:rPr>
-        <w:t xml:space="preserve"> </w:t>
-      </w:r>
-      <w:proofErr w:type="spellStart"/>
-      <w:r>
-        <w:rPr>
-          <w:rFonts w:cs="Helvetica Neue"/>
-          <w:color w:val="262626"/>
-          <w:sz w:val="24"/>
-          <w:szCs w:val="24"/>
-          <w:lang w:val="en-US"/>
-        </w:rPr>
-        <w:t>hefði</w:t>
-      </w:r>
-      <w:proofErr w:type="spellEnd"/>
-      <w:r>
-        <w:rPr>
-          <w:rFonts w:cs="Helvetica Neue"/>
-          <w:color w:val="262626"/>
-          <w:sz w:val="24"/>
-          <w:szCs w:val="24"/>
-          <w:lang w:val="en-US"/>
-        </w:rPr>
-        <w:t xml:space="preserve"> </w:t>
-      </w:r>
-      <w:proofErr w:type="spellStart"/>
-      <w:r>
-        <w:rPr>
-          <w:rFonts w:cs="Helvetica Neue"/>
-          <w:color w:val="262626"/>
-          <w:sz w:val="24"/>
-          <w:szCs w:val="24"/>
-          <w:lang w:val="en-US"/>
-        </w:rPr>
-        <w:t>átt</w:t>
-      </w:r>
-      <w:proofErr w:type="spellEnd"/>
-      <w:r>
-        <w:rPr>
-          <w:rFonts w:cs="Helvetica Neue"/>
-          <w:color w:val="262626"/>
-          <w:sz w:val="24"/>
-          <w:szCs w:val="24"/>
-          <w:lang w:val="en-US"/>
-        </w:rPr>
-        <w:t xml:space="preserve"> </w:t>
-      </w:r>
-      <w:proofErr w:type="spellStart"/>
-      <w:r>
-        <w:rPr>
-          <w:rFonts w:cs="Helvetica Neue"/>
-          <w:color w:val="262626"/>
-          <w:sz w:val="24"/>
-          <w:szCs w:val="24"/>
-          <w:lang w:val="en-US"/>
-        </w:rPr>
-        <w:t>að</w:t>
-      </w:r>
-      <w:proofErr w:type="spellEnd"/>
-      <w:r>
-        <w:rPr>
-          <w:rFonts w:cs="Helvetica Neue"/>
-          <w:color w:val="262626"/>
-          <w:sz w:val="24"/>
-          <w:szCs w:val="24"/>
-          <w:lang w:val="en-US"/>
-        </w:rPr>
-        <w:t xml:space="preserve"> </w:t>
-      </w:r>
-      <w:proofErr w:type="spellStart"/>
-      <w:r>
-        <w:rPr>
-          <w:rFonts w:cs="Helvetica Neue"/>
-          <w:color w:val="262626"/>
-          <w:sz w:val="24"/>
-          <w:szCs w:val="24"/>
-          <w:lang w:val="en-US"/>
-        </w:rPr>
-        <w:t>gera</w:t>
-      </w:r>
-      <w:proofErr w:type="spellEnd"/>
-      <w:r>
-        <w:rPr>
-          <w:rFonts w:cs="Helvetica Neue"/>
-          <w:color w:val="262626"/>
-          <w:sz w:val="24"/>
-          <w:szCs w:val="24"/>
-          <w:lang w:val="en-US"/>
-        </w:rPr>
-        <w:t xml:space="preserve"> </w:t>
-      </w:r>
-      <w:proofErr w:type="spellStart"/>
-      <w:r>
-        <w:rPr>
-          <w:rFonts w:cs="Helvetica Neue"/>
-          <w:color w:val="262626"/>
-          <w:sz w:val="24"/>
-          <w:szCs w:val="24"/>
-          <w:lang w:val="en-US"/>
-        </w:rPr>
-        <w:t>öðruvísi</w:t>
-      </w:r>
-      <w:proofErr w:type="spellEnd"/>
-      <w:r>
-        <w:rPr>
-          <w:rFonts w:cs="Helvetica Neue"/>
-          <w:color w:val="262626"/>
-          <w:sz w:val="24"/>
-          <w:szCs w:val="24"/>
-          <w:lang w:val="en-US"/>
-        </w:rPr>
-        <w:t xml:space="preserve"> (</w:t>
-      </w:r>
-      <w:proofErr w:type="spellStart"/>
-      <w:r>
-        <w:rPr>
-          <w:rFonts w:cs="Helvetica Neue"/>
-          <w:color w:val="262626"/>
-          <w:sz w:val="24"/>
-          <w:szCs w:val="24"/>
-          <w:lang w:val="en-US"/>
-        </w:rPr>
-        <w:t>og</w:t>
-      </w:r>
-      <w:proofErr w:type="spellEnd"/>
-      <w:r>
-        <w:rPr>
-          <w:rFonts w:cs="Helvetica Neue"/>
-          <w:color w:val="262626"/>
-          <w:sz w:val="24"/>
-          <w:szCs w:val="24"/>
-          <w:lang w:val="en-US"/>
-        </w:rPr>
-        <w:t xml:space="preserve"> </w:t>
-      </w:r>
-      <w:proofErr w:type="spellStart"/>
-      <w:r>
-        <w:rPr>
-          <w:rFonts w:cs="Helvetica Neue"/>
-          <w:color w:val="262626"/>
-          <w:sz w:val="24"/>
-          <w:szCs w:val="24"/>
-          <w:lang w:val="en-US"/>
-        </w:rPr>
-        <w:t>hvernig</w:t>
-      </w:r>
-      <w:proofErr w:type="spellEnd"/>
-      <w:r>
-        <w:rPr>
-          <w:rFonts w:cs="Helvetica Neue"/>
-          <w:color w:val="262626"/>
-          <w:sz w:val="24"/>
-          <w:szCs w:val="24"/>
-          <w:lang w:val="en-US"/>
-        </w:rPr>
-        <w:t>)</w:t>
-      </w:r>
-    </w:p>
-    <w:p>
-      <w:pPr>
-        <w:pStyle w:val="ListParagraph"/>
-        <w:numPr>
-          <w:ilvl w:val="0"/>
-          <w:numId w:val="4"/>
-        </w:numPr>
-        <w:spacing w:before="100" w:beforeAutospacing="1" w:after="100" w:afterAutospacing="1" w:line="360" w:lineRule="auto"/>
-        <w:rPr>
-          <w:rFonts w:eastAsia="Times New Roman" w:cs="Times New Roman"/>
-          <w:sz w:val="24"/>
-          <w:szCs w:val="24"/>
-          <w:lang w:eastAsia="is-IS"/>
-        </w:rPr>
-      </w:pPr>
-      <w:proofErr w:type="spellStart"/>
-      <w:r>
-        <w:rPr>
-          <w:rFonts w:cs="Helvetica Neue"/>
-          <w:color w:val="262626"/>
-          <w:sz w:val="24"/>
-          <w:szCs w:val="24"/>
-          <w:lang w:val="en-US"/>
-        </w:rPr>
-        <w:t>Hvernig</w:t>
-      </w:r>
-      <w:proofErr w:type="spellEnd"/>
-      <w:r>
-        <w:rPr>
-          <w:rFonts w:cs="Helvetica Neue"/>
-          <w:color w:val="262626"/>
-          <w:sz w:val="24"/>
-          <w:szCs w:val="24"/>
-          <w:lang w:val="en-US"/>
-        </w:rPr>
-        <w:t xml:space="preserve"> </w:t>
-      </w:r>
-      <w:proofErr w:type="spellStart"/>
-      <w:r>
-        <w:rPr>
-          <w:rFonts w:cs="Helvetica Neue"/>
-          <w:color w:val="262626"/>
-          <w:sz w:val="24"/>
-          <w:szCs w:val="24"/>
-          <w:lang w:val="en-US"/>
-        </w:rPr>
-        <w:t>gekk</w:t>
-      </w:r>
-      <w:proofErr w:type="spellEnd"/>
-      <w:r>
-        <w:rPr>
-          <w:rFonts w:cs="Helvetica Neue"/>
-          <w:color w:val="262626"/>
-          <w:sz w:val="24"/>
-          <w:szCs w:val="24"/>
-          <w:lang w:val="en-US"/>
-        </w:rPr>
-        <w:t xml:space="preserve"> </w:t>
-      </w:r>
-      <w:proofErr w:type="spellStart"/>
-      <w:r>
-        <w:rPr>
-          <w:rFonts w:cs="Helvetica Neue"/>
-          <w:color w:val="262626"/>
-          <w:sz w:val="24"/>
-          <w:szCs w:val="24"/>
-          <w:lang w:val="en-US"/>
-        </w:rPr>
-        <w:t>t.d</w:t>
-      </w:r>
-      <w:proofErr w:type="spellEnd"/>
-      <w:r>
-        <w:rPr>
-          <w:rFonts w:cs="Helvetica Neue"/>
-          <w:color w:val="262626"/>
-          <w:sz w:val="24"/>
-          <w:szCs w:val="24"/>
-          <w:lang w:val="en-US"/>
-        </w:rPr>
-        <w:t xml:space="preserve">. </w:t>
-      </w:r>
-      <w:proofErr w:type="spellStart"/>
-      <w:proofErr w:type="gramStart"/>
-      <w:r>
-        <w:rPr>
-          <w:rFonts w:cs="Helvetica Neue"/>
-          <w:color w:val="262626"/>
-          <w:sz w:val="24"/>
-          <w:szCs w:val="24"/>
-          <w:lang w:val="en-US"/>
-        </w:rPr>
-        <w:t>samstarfið</w:t>
-      </w:r>
-      <w:proofErr w:type="spellEnd"/>
-      <w:proofErr w:type="gramEnd"/>
-      <w:r>
-        <w:rPr>
-          <w:rFonts w:cs="Helvetica Neue"/>
-          <w:color w:val="262626"/>
-          <w:sz w:val="24"/>
-          <w:szCs w:val="24"/>
-          <w:lang w:val="en-US"/>
-        </w:rPr>
-        <w:t>?</w:t>
-      </w:r>
-    </w:p>
-    <w:p>
-      <w:pPr>
-        <w:spacing w:line="360" w:lineRule="auto"/>
-        <w:rPr>
-          <w:sz w:val="24"/>
-          <w:szCs w:val="24"/>
-        </w:rPr>
-      </w:pPr>
+      <w:bookmarkStart w:id="0" w:name="_GoBack"/>
+      <w:bookmarkEnd w:id="0"/>
     </w:p>
     <w:p>
       <w:pPr>
@@ -10254,7 +9887,7 @@
         <w:rStyle w:val="PageNumber"/>
         <w:noProof/>
       </w:rPr>
-      <w:t>7</w:t>
+      <w:t>8</w:t>
     </w:r>
     <w:r>
       <w:rPr>

</xml_diff>

<commit_message>
stada.xlsx tilbúið en á ekki að skila
git-svn-id: https://tgapc93.rhi.hi.is/svn/softdev/2013/hopur19@8341 5d233661-44a1-474e-bded-f455fa16cf90
</commit_message>
<xml_diff>
--- a/skyrsla.docx
+++ b/skyrsla.docx
@@ -4,37 +4,37 @@
   <w:body>
     <w:p>
       <w:pPr>
-        <w:spacing w:before="100" w:beforeAutospacing="1" w:after="100" w:afterAutospacing="1" w:line="360" w:lineRule="auto"/>
-        <w:rPr>
-          <w:rFonts w:cs="Helvetica Neue"/>
-          <w:color w:val="262626"/>
-          <w:sz w:val="24"/>
-          <w:szCs w:val="24"/>
-          <w:lang w:val="en-US"/>
-        </w:rPr>
-      </w:pPr>
-    </w:p>
-    <w:p>
-      <w:pPr>
-        <w:spacing w:before="100" w:beforeAutospacing="1" w:after="100" w:afterAutospacing="1" w:line="360" w:lineRule="auto"/>
-        <w:rPr>
-          <w:rFonts w:cs="Helvetica Neue"/>
-          <w:color w:val="262626"/>
-          <w:sz w:val="24"/>
-          <w:szCs w:val="24"/>
-          <w:lang w:val="en-US"/>
-        </w:rPr>
-      </w:pPr>
-      <w:r>
-        <w:rPr>
-          <w:rFonts w:cs="Helvetica Neue"/>
-          <w:color w:val="262626"/>
-          <w:sz w:val="24"/>
-          <w:szCs w:val="24"/>
-          <w:lang w:val="en-US"/>
-        </w:rPr>
-        <w:t>EFNISYFIRLIT</w:t>
-      </w:r>
+        <w:pStyle w:val="Heading4"/>
+        <w:ind w:left="708" w:firstLine="708"/>
+        <w:rPr>
+          <w:sz w:val="40"/>
+          <w:szCs w:val="40"/>
+          <w:lang w:val="en-US"/>
+        </w:rPr>
+      </w:pPr>
+    </w:p>
+    <w:p>
+      <w:pPr>
+        <w:pStyle w:val="Heading4"/>
+        <w:ind w:left="708" w:firstLine="708"/>
+        <w:rPr>
+          <w:sz w:val="40"/>
+          <w:szCs w:val="40"/>
+          <w:lang w:val="en-US"/>
+        </w:rPr>
+      </w:pPr>
+      <w:bookmarkStart w:id="0" w:name="_GoBack"/>
+      <w:bookmarkEnd w:id="0"/>
+      <w:proofErr w:type="spellStart"/>
+      <w:r>
+        <w:rPr>
+          <w:sz w:val="40"/>
+          <w:szCs w:val="40"/>
+          <w:lang w:val="en-US"/>
+        </w:rPr>
+        <w:t>Efnisyfirlit</w:t>
+      </w:r>
+      <w:proofErr w:type="spellEnd"/>
     </w:p>
     <w:p>
       <w:pPr>
@@ -660,18 +660,6 @@
         </w:rPr>
         <w:t>Sólrún Halla Einarsdóttir</w:t>
       </w:r>
-    </w:p>
-    <w:p>
-      <w:pPr>
-        <w:spacing w:before="100" w:beforeAutospacing="1" w:after="100" w:afterAutospacing="1" w:line="360" w:lineRule="auto"/>
-        <w:rPr>
-          <w:rFonts w:cs="Helvetica Neue"/>
-          <w:color w:val="262626"/>
-          <w:sz w:val="24"/>
-          <w:szCs w:val="24"/>
-          <w:lang w:val="en-US"/>
-        </w:rPr>
-      </w:pPr>
     </w:p>
     <w:p>
       <w:pPr>
@@ -713,7 +701,7 @@
         <w:autoSpaceDE w:val="0"/>
         <w:autoSpaceDN w:val="0"/>
         <w:adjustRightInd w:val="0"/>
-        <w:spacing w:after="240" w:line="240" w:lineRule="auto"/>
+        <w:spacing w:after="240" w:line="360" w:lineRule="auto"/>
         <w:jc w:val="both"/>
         <w:rPr>
           <w:rFonts w:cs="Times"/>
@@ -1447,688 +1435,6 @@
           <w:lang w:val="en-US"/>
         </w:rPr>
         <w:t xml:space="preserve">. </w:t>
-      </w:r>
-      <w:proofErr w:type="spellStart"/>
-      <w:r>
-        <w:rPr>
-          <w:rFonts w:cs="Times"/>
-          <w:sz w:val="24"/>
-          <w:szCs w:val="24"/>
-          <w:lang w:val="en-US"/>
-        </w:rPr>
-        <w:t>Kerfið</w:t>
-      </w:r>
-      <w:proofErr w:type="spellEnd"/>
-      <w:r>
-        <w:rPr>
-          <w:rFonts w:cs="Times"/>
-          <w:sz w:val="24"/>
-          <w:szCs w:val="24"/>
-          <w:lang w:val="en-US"/>
-        </w:rPr>
-        <w:t xml:space="preserve"> </w:t>
-      </w:r>
-      <w:proofErr w:type="spellStart"/>
-      <w:r>
-        <w:rPr>
-          <w:rFonts w:cs="Times"/>
-          <w:sz w:val="24"/>
-          <w:szCs w:val="24"/>
-          <w:lang w:val="en-US"/>
-        </w:rPr>
-        <w:t>er</w:t>
-      </w:r>
-      <w:proofErr w:type="spellEnd"/>
-      <w:r>
-        <w:rPr>
-          <w:rFonts w:cs="Times"/>
-          <w:sz w:val="24"/>
-          <w:szCs w:val="24"/>
-          <w:lang w:val="en-US"/>
-        </w:rPr>
-        <w:t xml:space="preserve"> </w:t>
-      </w:r>
-      <w:proofErr w:type="spellStart"/>
-      <w:r>
-        <w:rPr>
-          <w:rFonts w:cs="Times"/>
-          <w:sz w:val="24"/>
-          <w:szCs w:val="24"/>
-          <w:lang w:val="en-US"/>
-        </w:rPr>
-        <w:t>notendavænt</w:t>
-      </w:r>
-      <w:proofErr w:type="spellEnd"/>
-      <w:r>
-        <w:rPr>
-          <w:rFonts w:cs="Times"/>
-          <w:sz w:val="24"/>
-          <w:szCs w:val="24"/>
-          <w:lang w:val="en-US"/>
-        </w:rPr>
-        <w:t xml:space="preserve"> </w:t>
-      </w:r>
-      <w:proofErr w:type="spellStart"/>
-      <w:r>
-        <w:rPr>
-          <w:rFonts w:cs="Times"/>
-          <w:sz w:val="24"/>
-          <w:szCs w:val="24"/>
-          <w:lang w:val="en-US"/>
-        </w:rPr>
-        <w:t>mjög</w:t>
-      </w:r>
-      <w:proofErr w:type="spellEnd"/>
-      <w:r>
-        <w:rPr>
-          <w:rFonts w:cs="Times"/>
-          <w:sz w:val="24"/>
-          <w:szCs w:val="24"/>
-          <w:lang w:val="en-US"/>
-        </w:rPr>
-        <w:t xml:space="preserve"> </w:t>
-      </w:r>
-      <w:proofErr w:type="spellStart"/>
-      <w:proofErr w:type="gramStart"/>
-      <w:r>
-        <w:rPr>
-          <w:rFonts w:cs="Times"/>
-          <w:sz w:val="24"/>
-          <w:szCs w:val="24"/>
-          <w:lang w:val="en-US"/>
-        </w:rPr>
-        <w:t>og</w:t>
-      </w:r>
-      <w:proofErr w:type="spellEnd"/>
-      <w:proofErr w:type="gramEnd"/>
-      <w:r>
-        <w:rPr>
-          <w:rFonts w:cs="Times"/>
-          <w:sz w:val="24"/>
-          <w:szCs w:val="24"/>
-          <w:lang w:val="en-US"/>
-        </w:rPr>
-        <w:t xml:space="preserve"> </w:t>
-      </w:r>
-      <w:proofErr w:type="spellStart"/>
-      <w:r>
-        <w:rPr>
-          <w:rFonts w:cs="Times"/>
-          <w:sz w:val="24"/>
-          <w:szCs w:val="24"/>
-          <w:lang w:val="en-US"/>
-        </w:rPr>
-        <w:t>sýnir</w:t>
-      </w:r>
-      <w:proofErr w:type="spellEnd"/>
-      <w:r>
-        <w:rPr>
-          <w:rFonts w:cs="Times"/>
-          <w:sz w:val="24"/>
-          <w:szCs w:val="24"/>
-          <w:lang w:val="en-US"/>
-        </w:rPr>
-        <w:t xml:space="preserve"> </w:t>
-      </w:r>
-      <w:proofErr w:type="spellStart"/>
-      <w:r>
-        <w:rPr>
-          <w:rFonts w:cs="Times"/>
-          <w:sz w:val="24"/>
-          <w:szCs w:val="24"/>
-          <w:lang w:val="en-US"/>
-        </w:rPr>
-        <w:t>tölulegar</w:t>
-      </w:r>
-      <w:proofErr w:type="spellEnd"/>
-      <w:r>
-        <w:rPr>
-          <w:rFonts w:cs="Times"/>
-          <w:sz w:val="24"/>
-          <w:szCs w:val="24"/>
-          <w:lang w:val="en-US"/>
-        </w:rPr>
-        <w:t xml:space="preserve"> </w:t>
-      </w:r>
-      <w:proofErr w:type="spellStart"/>
-      <w:r>
-        <w:rPr>
-          <w:rFonts w:cs="Times"/>
-          <w:sz w:val="24"/>
-          <w:szCs w:val="24"/>
-          <w:lang w:val="en-US"/>
-        </w:rPr>
-        <w:t>upplýsingar</w:t>
-      </w:r>
-      <w:proofErr w:type="spellEnd"/>
-      <w:r>
-        <w:rPr>
-          <w:rFonts w:cs="Times"/>
-          <w:sz w:val="24"/>
-          <w:szCs w:val="24"/>
-          <w:lang w:val="en-US"/>
-        </w:rPr>
-        <w:t xml:space="preserve"> </w:t>
-      </w:r>
-      <w:proofErr w:type="spellStart"/>
-      <w:r>
-        <w:rPr>
-          <w:rFonts w:cs="Times"/>
-          <w:sz w:val="24"/>
-          <w:szCs w:val="24"/>
-          <w:lang w:val="en-US"/>
-        </w:rPr>
-        <w:t>myndrænt</w:t>
-      </w:r>
-      <w:proofErr w:type="spellEnd"/>
-      <w:r>
-        <w:rPr>
-          <w:rFonts w:cs="Times"/>
-          <w:sz w:val="24"/>
-          <w:szCs w:val="24"/>
-          <w:lang w:val="en-US"/>
-        </w:rPr>
-        <w:t xml:space="preserve">, </w:t>
-      </w:r>
-      <w:proofErr w:type="spellStart"/>
-      <w:r>
-        <w:rPr>
-          <w:rFonts w:cs="Times"/>
-          <w:sz w:val="24"/>
-          <w:szCs w:val="24"/>
-          <w:lang w:val="en-US"/>
-        </w:rPr>
-        <w:t>veitir</w:t>
-      </w:r>
-      <w:proofErr w:type="spellEnd"/>
-      <w:r>
-        <w:rPr>
-          <w:rFonts w:cs="Times"/>
-          <w:sz w:val="24"/>
-          <w:szCs w:val="24"/>
-          <w:lang w:val="en-US"/>
-        </w:rPr>
-        <w:t xml:space="preserve"> </w:t>
-      </w:r>
-      <w:proofErr w:type="spellStart"/>
-      <w:r>
-        <w:rPr>
-          <w:rFonts w:cs="Times"/>
-          <w:sz w:val="24"/>
-          <w:szCs w:val="24"/>
-          <w:lang w:val="en-US"/>
-        </w:rPr>
-        <w:t>notenda</w:t>
-      </w:r>
-      <w:proofErr w:type="spellEnd"/>
-      <w:r>
-        <w:rPr>
-          <w:rFonts w:cs="Times"/>
-          <w:sz w:val="24"/>
-          <w:szCs w:val="24"/>
-          <w:lang w:val="en-US"/>
-        </w:rPr>
-        <w:t xml:space="preserve"> </w:t>
-      </w:r>
-      <w:proofErr w:type="spellStart"/>
-      <w:r>
-        <w:rPr>
-          <w:rFonts w:cs="Times"/>
-          <w:sz w:val="24"/>
-          <w:szCs w:val="24"/>
-          <w:lang w:val="en-US"/>
-        </w:rPr>
-        <w:t>innsýn</w:t>
-      </w:r>
-      <w:proofErr w:type="spellEnd"/>
-      <w:r>
-        <w:rPr>
-          <w:rFonts w:cs="Times"/>
-          <w:sz w:val="24"/>
-          <w:szCs w:val="24"/>
-          <w:lang w:val="en-US"/>
-        </w:rPr>
-        <w:t xml:space="preserve"> inn í </w:t>
-      </w:r>
-      <w:proofErr w:type="spellStart"/>
-      <w:r>
-        <w:rPr>
-          <w:rFonts w:cs="Times"/>
-          <w:sz w:val="24"/>
-          <w:szCs w:val="24"/>
-          <w:lang w:val="en-US"/>
-        </w:rPr>
-        <w:t>heim</w:t>
-      </w:r>
-      <w:proofErr w:type="spellEnd"/>
-      <w:r>
-        <w:rPr>
-          <w:rFonts w:cs="Times"/>
-          <w:sz w:val="24"/>
-          <w:szCs w:val="24"/>
-          <w:lang w:val="en-US"/>
-        </w:rPr>
-        <w:t xml:space="preserve"> </w:t>
-      </w:r>
-      <w:proofErr w:type="spellStart"/>
-      <w:r>
-        <w:rPr>
-          <w:rFonts w:cs="Times"/>
-          <w:sz w:val="24"/>
-          <w:szCs w:val="24"/>
-          <w:lang w:val="en-US"/>
-        </w:rPr>
-        <w:t>fyrirtækjanna</w:t>
-      </w:r>
-      <w:proofErr w:type="spellEnd"/>
-      <w:r>
-        <w:rPr>
-          <w:rFonts w:cs="Times"/>
-          <w:sz w:val="24"/>
-          <w:szCs w:val="24"/>
-          <w:lang w:val="en-US"/>
-        </w:rPr>
-        <w:t xml:space="preserve"> á </w:t>
-      </w:r>
-      <w:proofErr w:type="spellStart"/>
-      <w:r>
-        <w:rPr>
-          <w:rFonts w:cs="Times"/>
-          <w:sz w:val="24"/>
-          <w:szCs w:val="24"/>
-          <w:lang w:val="en-US"/>
-        </w:rPr>
-        <w:t>fjármálamarkaði</w:t>
-      </w:r>
-      <w:proofErr w:type="spellEnd"/>
-      <w:r>
-        <w:rPr>
-          <w:rFonts w:cs="Times"/>
-          <w:sz w:val="24"/>
-          <w:szCs w:val="24"/>
-          <w:lang w:val="en-US"/>
-        </w:rPr>
-        <w:t xml:space="preserve"> </w:t>
-      </w:r>
-      <w:proofErr w:type="spellStart"/>
-      <w:r>
-        <w:rPr>
-          <w:rFonts w:cs="Times"/>
-          <w:sz w:val="24"/>
-          <w:szCs w:val="24"/>
-          <w:lang w:val="en-US"/>
-        </w:rPr>
-        <w:t>með</w:t>
-      </w:r>
-      <w:proofErr w:type="spellEnd"/>
-      <w:r>
-        <w:rPr>
-          <w:rFonts w:cs="Times"/>
-          <w:sz w:val="24"/>
-          <w:szCs w:val="24"/>
-          <w:lang w:val="en-US"/>
-        </w:rPr>
-        <w:t xml:space="preserve"> </w:t>
-      </w:r>
-      <w:proofErr w:type="spellStart"/>
-      <w:r>
-        <w:rPr>
-          <w:rFonts w:cs="Times"/>
-          <w:sz w:val="24"/>
-          <w:szCs w:val="24"/>
-          <w:lang w:val="en-US"/>
-        </w:rPr>
-        <w:t>því</w:t>
-      </w:r>
-      <w:proofErr w:type="spellEnd"/>
-      <w:r>
-        <w:rPr>
-          <w:rFonts w:cs="Times"/>
-          <w:sz w:val="24"/>
-          <w:szCs w:val="24"/>
-          <w:lang w:val="en-US"/>
-        </w:rPr>
-        <w:t xml:space="preserve"> </w:t>
-      </w:r>
-      <w:proofErr w:type="spellStart"/>
-      <w:r>
-        <w:rPr>
-          <w:rFonts w:cs="Times"/>
-          <w:sz w:val="24"/>
-          <w:szCs w:val="24"/>
-          <w:lang w:val="en-US"/>
-        </w:rPr>
-        <w:t>að</w:t>
-      </w:r>
-      <w:proofErr w:type="spellEnd"/>
-      <w:r>
-        <w:rPr>
-          <w:rFonts w:cs="Times"/>
-          <w:sz w:val="24"/>
-          <w:szCs w:val="24"/>
-          <w:lang w:val="en-US"/>
-        </w:rPr>
-        <w:t xml:space="preserve"> </w:t>
-      </w:r>
-      <w:proofErr w:type="spellStart"/>
-      <w:r>
-        <w:rPr>
-          <w:rFonts w:cs="Times"/>
-          <w:sz w:val="24"/>
-          <w:szCs w:val="24"/>
-          <w:lang w:val="en-US"/>
-        </w:rPr>
-        <w:t>birta</w:t>
-      </w:r>
-      <w:proofErr w:type="spellEnd"/>
-      <w:r>
-        <w:rPr>
-          <w:rFonts w:cs="Times"/>
-          <w:sz w:val="24"/>
-          <w:szCs w:val="24"/>
-          <w:lang w:val="en-US"/>
-        </w:rPr>
-        <w:t xml:space="preserve"> </w:t>
-      </w:r>
-      <w:proofErr w:type="spellStart"/>
-      <w:r>
-        <w:rPr>
-          <w:rFonts w:cs="Times"/>
-          <w:sz w:val="24"/>
-          <w:szCs w:val="24"/>
-          <w:lang w:val="en-US"/>
-        </w:rPr>
-        <w:t>fréttir</w:t>
-      </w:r>
-      <w:proofErr w:type="spellEnd"/>
-      <w:r>
-        <w:rPr>
-          <w:rFonts w:cs="Times"/>
-          <w:sz w:val="24"/>
-          <w:szCs w:val="24"/>
-          <w:lang w:val="en-US"/>
-        </w:rPr>
-        <w:t xml:space="preserve"> </w:t>
-      </w:r>
-      <w:proofErr w:type="spellStart"/>
-      <w:r>
-        <w:rPr>
-          <w:rFonts w:cs="Times"/>
-          <w:sz w:val="24"/>
-          <w:szCs w:val="24"/>
-          <w:lang w:val="en-US"/>
-        </w:rPr>
-        <w:t>af</w:t>
-      </w:r>
-      <w:proofErr w:type="spellEnd"/>
-      <w:r>
-        <w:rPr>
-          <w:rFonts w:cs="Times"/>
-          <w:sz w:val="24"/>
-          <w:szCs w:val="24"/>
-          <w:lang w:val="en-US"/>
-        </w:rPr>
-        <w:t xml:space="preserve"> </w:t>
-      </w:r>
-      <w:proofErr w:type="spellStart"/>
-      <w:r>
-        <w:rPr>
-          <w:rFonts w:cs="Times"/>
-          <w:sz w:val="24"/>
-          <w:szCs w:val="24"/>
-          <w:lang w:val="en-US"/>
-        </w:rPr>
-        <w:t>fyrirtækinu</w:t>
-      </w:r>
-      <w:proofErr w:type="spellEnd"/>
-      <w:r>
-        <w:rPr>
-          <w:rFonts w:cs="Times"/>
-          <w:sz w:val="24"/>
-          <w:szCs w:val="24"/>
-          <w:lang w:val="en-US"/>
-        </w:rPr>
-        <w:t xml:space="preserve"> </w:t>
-      </w:r>
-      <w:proofErr w:type="spellStart"/>
-      <w:r>
-        <w:rPr>
-          <w:rFonts w:cs="Times"/>
-          <w:sz w:val="24"/>
-          <w:szCs w:val="24"/>
-          <w:lang w:val="en-US"/>
-        </w:rPr>
-        <w:t>og</w:t>
-      </w:r>
-      <w:proofErr w:type="spellEnd"/>
-      <w:r>
-        <w:rPr>
-          <w:rFonts w:cs="Times"/>
-          <w:sz w:val="24"/>
-          <w:szCs w:val="24"/>
-          <w:lang w:val="en-US"/>
-        </w:rPr>
-        <w:t xml:space="preserve"> </w:t>
-      </w:r>
-      <w:proofErr w:type="spellStart"/>
-      <w:r>
-        <w:rPr>
-          <w:rFonts w:cs="Times"/>
-          <w:sz w:val="24"/>
-          <w:szCs w:val="24"/>
-          <w:lang w:val="en-US"/>
-        </w:rPr>
-        <w:t>hjálpar</w:t>
-      </w:r>
-      <w:proofErr w:type="spellEnd"/>
-      <w:r>
-        <w:rPr>
-          <w:rFonts w:cs="Times"/>
-          <w:sz w:val="24"/>
-          <w:szCs w:val="24"/>
-          <w:lang w:val="en-US"/>
-        </w:rPr>
-        <w:t xml:space="preserve"> </w:t>
-      </w:r>
-      <w:proofErr w:type="spellStart"/>
-      <w:r>
-        <w:rPr>
-          <w:rFonts w:cs="Times"/>
-          <w:sz w:val="24"/>
-          <w:szCs w:val="24"/>
-          <w:lang w:val="en-US"/>
-        </w:rPr>
-        <w:t>notanda</w:t>
-      </w:r>
-      <w:proofErr w:type="spellEnd"/>
-      <w:r>
-        <w:rPr>
-          <w:rFonts w:cs="Times"/>
-          <w:sz w:val="24"/>
-          <w:szCs w:val="24"/>
-          <w:lang w:val="en-US"/>
-        </w:rPr>
-        <w:t xml:space="preserve"> </w:t>
-      </w:r>
-      <w:proofErr w:type="spellStart"/>
-      <w:r>
-        <w:rPr>
-          <w:rFonts w:cs="Times"/>
-          <w:sz w:val="24"/>
-          <w:szCs w:val="24"/>
-          <w:lang w:val="en-US"/>
-        </w:rPr>
-        <w:t>að</w:t>
-      </w:r>
-      <w:proofErr w:type="spellEnd"/>
-      <w:r>
-        <w:rPr>
-          <w:rFonts w:cs="Times"/>
-          <w:sz w:val="24"/>
-          <w:szCs w:val="24"/>
-          <w:lang w:val="en-US"/>
-        </w:rPr>
-        <w:t xml:space="preserve"> taka </w:t>
-      </w:r>
-      <w:proofErr w:type="spellStart"/>
-      <w:r>
-        <w:rPr>
-          <w:rFonts w:cs="Times"/>
-          <w:sz w:val="24"/>
-          <w:szCs w:val="24"/>
-          <w:lang w:val="en-US"/>
-        </w:rPr>
-        <w:t>ákvörðun</w:t>
-      </w:r>
-      <w:proofErr w:type="spellEnd"/>
-      <w:r>
-        <w:rPr>
-          <w:rFonts w:cs="Times"/>
-          <w:sz w:val="24"/>
-          <w:szCs w:val="24"/>
-          <w:lang w:val="en-US"/>
-        </w:rPr>
-        <w:t xml:space="preserve"> um </w:t>
-      </w:r>
-      <w:proofErr w:type="spellStart"/>
-      <w:r>
-        <w:rPr>
-          <w:rFonts w:cs="Times"/>
-          <w:sz w:val="24"/>
-          <w:szCs w:val="24"/>
-          <w:lang w:val="en-US"/>
-        </w:rPr>
-        <w:t>fjárfestingarnar</w:t>
-      </w:r>
-      <w:proofErr w:type="spellEnd"/>
-      <w:r>
-        <w:rPr>
-          <w:rFonts w:cs="Times"/>
-          <w:sz w:val="24"/>
-          <w:szCs w:val="24"/>
-          <w:lang w:val="en-US"/>
-        </w:rPr>
-        <w:t xml:space="preserve"> </w:t>
-      </w:r>
-      <w:proofErr w:type="spellStart"/>
-      <w:r>
-        <w:rPr>
-          <w:rFonts w:cs="Times"/>
-          <w:sz w:val="24"/>
-          <w:szCs w:val="24"/>
-          <w:lang w:val="en-US"/>
-        </w:rPr>
-        <w:t>eins</w:t>
-      </w:r>
-      <w:proofErr w:type="spellEnd"/>
-      <w:r>
-        <w:rPr>
-          <w:rFonts w:cs="Times"/>
-          <w:sz w:val="24"/>
-          <w:szCs w:val="24"/>
-          <w:lang w:val="en-US"/>
-        </w:rPr>
-        <w:t xml:space="preserve"> </w:t>
-      </w:r>
-      <w:proofErr w:type="spellStart"/>
-      <w:r>
-        <w:rPr>
-          <w:rFonts w:cs="Times"/>
-          <w:sz w:val="24"/>
-          <w:szCs w:val="24"/>
-          <w:lang w:val="en-US"/>
-        </w:rPr>
-        <w:t>og</w:t>
-      </w:r>
-      <w:proofErr w:type="spellEnd"/>
-      <w:r>
-        <w:rPr>
-          <w:rFonts w:cs="Times"/>
-          <w:sz w:val="24"/>
-          <w:szCs w:val="24"/>
-          <w:lang w:val="en-US"/>
-        </w:rPr>
-        <w:t xml:space="preserve"> </w:t>
-      </w:r>
-      <w:proofErr w:type="spellStart"/>
-      <w:r>
-        <w:rPr>
-          <w:rFonts w:cs="Times"/>
-          <w:sz w:val="24"/>
-          <w:szCs w:val="24"/>
-          <w:lang w:val="en-US"/>
-        </w:rPr>
-        <w:t>áður</w:t>
-      </w:r>
-      <w:proofErr w:type="spellEnd"/>
-      <w:r>
-        <w:rPr>
-          <w:rFonts w:cs="Times"/>
-          <w:sz w:val="24"/>
-          <w:szCs w:val="24"/>
-          <w:lang w:val="en-US"/>
-        </w:rPr>
-        <w:t xml:space="preserve"> </w:t>
-      </w:r>
-      <w:proofErr w:type="spellStart"/>
-      <w:r>
-        <w:rPr>
-          <w:rFonts w:cs="Times"/>
-          <w:sz w:val="24"/>
-          <w:szCs w:val="24"/>
-          <w:lang w:val="en-US"/>
-        </w:rPr>
-        <w:t>var</w:t>
-      </w:r>
-      <w:proofErr w:type="spellEnd"/>
-      <w:r>
-        <w:rPr>
-          <w:rFonts w:cs="Times"/>
-          <w:sz w:val="24"/>
-          <w:szCs w:val="24"/>
-          <w:lang w:val="en-US"/>
-        </w:rPr>
-        <w:t xml:space="preserve"> </w:t>
-      </w:r>
-      <w:proofErr w:type="spellStart"/>
-      <w:r>
-        <w:rPr>
-          <w:rFonts w:cs="Times"/>
-          <w:sz w:val="24"/>
-          <w:szCs w:val="24"/>
-          <w:lang w:val="en-US"/>
-        </w:rPr>
-        <w:t>tekið</w:t>
-      </w:r>
-      <w:proofErr w:type="spellEnd"/>
-      <w:r>
-        <w:rPr>
-          <w:rFonts w:cs="Times"/>
-          <w:sz w:val="24"/>
-          <w:szCs w:val="24"/>
-          <w:lang w:val="en-US"/>
-        </w:rPr>
-        <w:t xml:space="preserve"> </w:t>
-      </w:r>
-      <w:proofErr w:type="spellStart"/>
-      <w:r>
-        <w:rPr>
-          <w:rFonts w:cs="Times"/>
-          <w:sz w:val="24"/>
-          <w:szCs w:val="24"/>
-          <w:lang w:val="en-US"/>
-        </w:rPr>
-        <w:t>fram</w:t>
-      </w:r>
-      <w:proofErr w:type="spellEnd"/>
-      <w:r>
-        <w:rPr>
-          <w:rFonts w:cs="Times"/>
-          <w:sz w:val="24"/>
-          <w:szCs w:val="24"/>
-          <w:lang w:val="en-US"/>
-        </w:rPr>
-        <w:t>.</w:t>
       </w:r>
     </w:p>
     <w:p>
@@ -2137,7 +1443,8 @@
         <w:autoSpaceDE w:val="0"/>
         <w:autoSpaceDN w:val="0"/>
         <w:adjustRightInd w:val="0"/>
-        <w:spacing w:after="240" w:line="240" w:lineRule="auto"/>
+        <w:spacing w:after="240" w:line="360" w:lineRule="auto"/>
+        <w:ind w:firstLine="708"/>
         <w:jc w:val="both"/>
         <w:rPr>
           <w:rFonts w:cs="Times"/>
@@ -2146,15 +1453,6 @@
           <w:lang w:val="en-US"/>
         </w:rPr>
       </w:pPr>
-      <w:r>
-        <w:rPr>
-          <w:rFonts w:cs="Times"/>
-          <w:sz w:val="24"/>
-          <w:szCs w:val="24"/>
-          <w:lang w:val="en-US"/>
-        </w:rPr>
-        <w:tab/>
-      </w:r>
       <w:proofErr w:type="spellStart"/>
       <w:r>
         <w:rPr>
@@ -2183,7 +1481,7 @@
           <w:szCs w:val="24"/>
           <w:lang w:val="en-US"/>
         </w:rPr>
-        <w:t>var</w:t>
+        <w:t>er</w:t>
       </w:r>
       <w:proofErr w:type="spellEnd"/>
       <w:r>
@@ -2203,7 +1501,7 @@
           <w:szCs w:val="24"/>
           <w:lang w:val="en-US"/>
         </w:rPr>
-        <w:t>hannað</w:t>
+        <w:t>notendavænt</w:t>
       </w:r>
       <w:proofErr w:type="spellEnd"/>
       <w:r>
@@ -2213,7 +1511,7 @@
           <w:szCs w:val="24"/>
           <w:lang w:val="en-US"/>
         </w:rPr>
-        <w:t xml:space="preserve">, </w:t>
+        <w:t xml:space="preserve"> </w:t>
       </w:r>
       <w:proofErr w:type="spellStart"/>
       <w:r>
@@ -2223,7 +1521,7 @@
           <w:szCs w:val="24"/>
           <w:lang w:val="en-US"/>
         </w:rPr>
-        <w:t>unnið</w:t>
+        <w:t>mjög</w:t>
       </w:r>
       <w:proofErr w:type="spellEnd"/>
       <w:r>
@@ -2255,7 +1553,7 @@
           <w:szCs w:val="24"/>
           <w:lang w:val="en-US"/>
         </w:rPr>
-        <w:t xml:space="preserve"> sett </w:t>
+        <w:t xml:space="preserve"> </w:t>
       </w:r>
       <w:proofErr w:type="spellStart"/>
       <w:r>
@@ -2265,7 +1563,7 @@
           <w:szCs w:val="24"/>
           <w:lang w:val="en-US"/>
         </w:rPr>
-        <w:t>saman</w:t>
+        <w:t>sýnir</w:t>
       </w:r>
       <w:proofErr w:type="spellEnd"/>
       <w:r>
@@ -2285,6 +1583,286 @@
           <w:szCs w:val="24"/>
           <w:lang w:val="en-US"/>
         </w:rPr>
+        <w:t>tölulegar</w:t>
+      </w:r>
+      <w:proofErr w:type="spellEnd"/>
+      <w:r>
+        <w:rPr>
+          <w:rFonts w:cs="Times"/>
+          <w:sz w:val="24"/>
+          <w:szCs w:val="24"/>
+          <w:lang w:val="en-US"/>
+        </w:rPr>
+        <w:t xml:space="preserve"> </w:t>
+      </w:r>
+      <w:proofErr w:type="spellStart"/>
+      <w:r>
+        <w:rPr>
+          <w:rFonts w:cs="Times"/>
+          <w:sz w:val="24"/>
+          <w:szCs w:val="24"/>
+          <w:lang w:val="en-US"/>
+        </w:rPr>
+        <w:t>upplýsingar</w:t>
+      </w:r>
+      <w:proofErr w:type="spellEnd"/>
+      <w:r>
+        <w:rPr>
+          <w:rFonts w:cs="Times"/>
+          <w:sz w:val="24"/>
+          <w:szCs w:val="24"/>
+          <w:lang w:val="en-US"/>
+        </w:rPr>
+        <w:t xml:space="preserve"> </w:t>
+      </w:r>
+      <w:proofErr w:type="spellStart"/>
+      <w:r>
+        <w:rPr>
+          <w:rFonts w:cs="Times"/>
+          <w:sz w:val="24"/>
+          <w:szCs w:val="24"/>
+          <w:lang w:val="en-US"/>
+        </w:rPr>
+        <w:t>myndrænt</w:t>
+      </w:r>
+      <w:proofErr w:type="spellEnd"/>
+      <w:r>
+        <w:rPr>
+          <w:rFonts w:cs="Times"/>
+          <w:sz w:val="24"/>
+          <w:szCs w:val="24"/>
+          <w:lang w:val="en-US"/>
+        </w:rPr>
+        <w:t xml:space="preserve">, </w:t>
+      </w:r>
+      <w:proofErr w:type="spellStart"/>
+      <w:r>
+        <w:rPr>
+          <w:rFonts w:cs="Times"/>
+          <w:sz w:val="24"/>
+          <w:szCs w:val="24"/>
+          <w:lang w:val="en-US"/>
+        </w:rPr>
+        <w:t>veitir</w:t>
+      </w:r>
+      <w:proofErr w:type="spellEnd"/>
+      <w:r>
+        <w:rPr>
+          <w:rFonts w:cs="Times"/>
+          <w:sz w:val="24"/>
+          <w:szCs w:val="24"/>
+          <w:lang w:val="en-US"/>
+        </w:rPr>
+        <w:t xml:space="preserve"> </w:t>
+      </w:r>
+      <w:proofErr w:type="spellStart"/>
+      <w:r>
+        <w:rPr>
+          <w:rFonts w:cs="Times"/>
+          <w:sz w:val="24"/>
+          <w:szCs w:val="24"/>
+          <w:lang w:val="en-US"/>
+        </w:rPr>
+        <w:t>notenda</w:t>
+      </w:r>
+      <w:proofErr w:type="spellEnd"/>
+      <w:r>
+        <w:rPr>
+          <w:rFonts w:cs="Times"/>
+          <w:sz w:val="24"/>
+          <w:szCs w:val="24"/>
+          <w:lang w:val="en-US"/>
+        </w:rPr>
+        <w:t xml:space="preserve"> </w:t>
+      </w:r>
+      <w:proofErr w:type="spellStart"/>
+      <w:r>
+        <w:rPr>
+          <w:rFonts w:cs="Times"/>
+          <w:sz w:val="24"/>
+          <w:szCs w:val="24"/>
+          <w:lang w:val="en-US"/>
+        </w:rPr>
+        <w:t>innsýn</w:t>
+      </w:r>
+      <w:proofErr w:type="spellEnd"/>
+      <w:r>
+        <w:rPr>
+          <w:rFonts w:cs="Times"/>
+          <w:sz w:val="24"/>
+          <w:szCs w:val="24"/>
+          <w:lang w:val="en-US"/>
+        </w:rPr>
+        <w:t xml:space="preserve"> inn í </w:t>
+      </w:r>
+      <w:proofErr w:type="spellStart"/>
+      <w:r>
+        <w:rPr>
+          <w:rFonts w:cs="Times"/>
+          <w:sz w:val="24"/>
+          <w:szCs w:val="24"/>
+          <w:lang w:val="en-US"/>
+        </w:rPr>
+        <w:t>heim</w:t>
+      </w:r>
+      <w:proofErr w:type="spellEnd"/>
+      <w:r>
+        <w:rPr>
+          <w:rFonts w:cs="Times"/>
+          <w:sz w:val="24"/>
+          <w:szCs w:val="24"/>
+          <w:lang w:val="en-US"/>
+        </w:rPr>
+        <w:t xml:space="preserve"> </w:t>
+      </w:r>
+      <w:proofErr w:type="spellStart"/>
+      <w:r>
+        <w:rPr>
+          <w:rFonts w:cs="Times"/>
+          <w:sz w:val="24"/>
+          <w:szCs w:val="24"/>
+          <w:lang w:val="en-US"/>
+        </w:rPr>
+        <w:t>fyrirtækjanna</w:t>
+      </w:r>
+      <w:proofErr w:type="spellEnd"/>
+      <w:r>
+        <w:rPr>
+          <w:rFonts w:cs="Times"/>
+          <w:sz w:val="24"/>
+          <w:szCs w:val="24"/>
+          <w:lang w:val="en-US"/>
+        </w:rPr>
+        <w:t xml:space="preserve"> á </w:t>
+      </w:r>
+      <w:proofErr w:type="spellStart"/>
+      <w:r>
+        <w:rPr>
+          <w:rFonts w:cs="Times"/>
+          <w:sz w:val="24"/>
+          <w:szCs w:val="24"/>
+          <w:lang w:val="en-US"/>
+        </w:rPr>
+        <w:t>fjármálamarkaði</w:t>
+      </w:r>
+      <w:proofErr w:type="spellEnd"/>
+      <w:r>
+        <w:rPr>
+          <w:rFonts w:cs="Times"/>
+          <w:sz w:val="24"/>
+          <w:szCs w:val="24"/>
+          <w:lang w:val="en-US"/>
+        </w:rPr>
+        <w:t xml:space="preserve"> </w:t>
+      </w:r>
+      <w:proofErr w:type="spellStart"/>
+      <w:r>
+        <w:rPr>
+          <w:rFonts w:cs="Times"/>
+          <w:sz w:val="24"/>
+          <w:szCs w:val="24"/>
+          <w:lang w:val="en-US"/>
+        </w:rPr>
+        <w:t>með</w:t>
+      </w:r>
+      <w:proofErr w:type="spellEnd"/>
+      <w:r>
+        <w:rPr>
+          <w:rFonts w:cs="Times"/>
+          <w:sz w:val="24"/>
+          <w:szCs w:val="24"/>
+          <w:lang w:val="en-US"/>
+        </w:rPr>
+        <w:t xml:space="preserve"> </w:t>
+      </w:r>
+      <w:proofErr w:type="spellStart"/>
+      <w:r>
+        <w:rPr>
+          <w:rFonts w:cs="Times"/>
+          <w:sz w:val="24"/>
+          <w:szCs w:val="24"/>
+          <w:lang w:val="en-US"/>
+        </w:rPr>
+        <w:t>því</w:t>
+      </w:r>
+      <w:proofErr w:type="spellEnd"/>
+      <w:r>
+        <w:rPr>
+          <w:rFonts w:cs="Times"/>
+          <w:sz w:val="24"/>
+          <w:szCs w:val="24"/>
+          <w:lang w:val="en-US"/>
+        </w:rPr>
+        <w:t xml:space="preserve"> </w:t>
+      </w:r>
+      <w:proofErr w:type="spellStart"/>
+      <w:r>
+        <w:rPr>
+          <w:rFonts w:cs="Times"/>
+          <w:sz w:val="24"/>
+          <w:szCs w:val="24"/>
+          <w:lang w:val="en-US"/>
+        </w:rPr>
+        <w:t>að</w:t>
+      </w:r>
+      <w:proofErr w:type="spellEnd"/>
+      <w:r>
+        <w:rPr>
+          <w:rFonts w:cs="Times"/>
+          <w:sz w:val="24"/>
+          <w:szCs w:val="24"/>
+          <w:lang w:val="en-US"/>
+        </w:rPr>
+        <w:t xml:space="preserve"> </w:t>
+      </w:r>
+      <w:proofErr w:type="spellStart"/>
+      <w:r>
+        <w:rPr>
+          <w:rFonts w:cs="Times"/>
+          <w:sz w:val="24"/>
+          <w:szCs w:val="24"/>
+          <w:lang w:val="en-US"/>
+        </w:rPr>
+        <w:t>birta</w:t>
+      </w:r>
+      <w:proofErr w:type="spellEnd"/>
+      <w:r>
+        <w:rPr>
+          <w:rFonts w:cs="Times"/>
+          <w:sz w:val="24"/>
+          <w:szCs w:val="24"/>
+          <w:lang w:val="en-US"/>
+        </w:rPr>
+        <w:t xml:space="preserve"> </w:t>
+      </w:r>
+      <w:proofErr w:type="spellStart"/>
+      <w:r>
+        <w:rPr>
+          <w:rFonts w:cs="Times"/>
+          <w:sz w:val="24"/>
+          <w:szCs w:val="24"/>
+          <w:lang w:val="en-US"/>
+        </w:rPr>
+        <w:t>fréttir</w:t>
+      </w:r>
+      <w:proofErr w:type="spellEnd"/>
+      <w:r>
+        <w:rPr>
+          <w:rFonts w:cs="Times"/>
+          <w:sz w:val="24"/>
+          <w:szCs w:val="24"/>
+          <w:lang w:val="en-US"/>
+        </w:rPr>
+        <w:t xml:space="preserve"> </w:t>
+      </w:r>
+      <w:proofErr w:type="spellStart"/>
+      <w:r>
+        <w:rPr>
+          <w:rFonts w:cs="Times"/>
+          <w:sz w:val="24"/>
+          <w:szCs w:val="24"/>
+          <w:lang w:val="en-US"/>
+        </w:rPr>
         <w:t>af</w:t>
       </w:r>
       <w:proofErr w:type="spellEnd"/>
@@ -2305,7 +1883,7 @@
           <w:szCs w:val="24"/>
           <w:lang w:val="en-US"/>
         </w:rPr>
-        <w:t>meðlimum</w:t>
+        <w:t>fyrirtækinu</w:t>
       </w:r>
       <w:proofErr w:type="spellEnd"/>
       <w:r>
@@ -2325,7 +1903,7 @@
           <w:szCs w:val="24"/>
           <w:lang w:val="en-US"/>
         </w:rPr>
-        <w:t>hóps</w:t>
+        <w:t>og</w:t>
       </w:r>
       <w:proofErr w:type="spellEnd"/>
       <w:r>
@@ -2335,7 +1913,227 @@
           <w:szCs w:val="24"/>
           <w:lang w:val="en-US"/>
         </w:rPr>
-        <w:t xml:space="preserve"> 19.</w:t>
+        <w:t xml:space="preserve"> </w:t>
+      </w:r>
+      <w:proofErr w:type="spellStart"/>
+      <w:r>
+        <w:rPr>
+          <w:rFonts w:cs="Times"/>
+          <w:sz w:val="24"/>
+          <w:szCs w:val="24"/>
+          <w:lang w:val="en-US"/>
+        </w:rPr>
+        <w:t>hjálpar</w:t>
+      </w:r>
+      <w:proofErr w:type="spellEnd"/>
+      <w:r>
+        <w:rPr>
+          <w:rFonts w:cs="Times"/>
+          <w:sz w:val="24"/>
+          <w:szCs w:val="24"/>
+          <w:lang w:val="en-US"/>
+        </w:rPr>
+        <w:t xml:space="preserve"> </w:t>
+      </w:r>
+      <w:proofErr w:type="spellStart"/>
+      <w:r>
+        <w:rPr>
+          <w:rFonts w:cs="Times"/>
+          <w:sz w:val="24"/>
+          <w:szCs w:val="24"/>
+          <w:lang w:val="en-US"/>
+        </w:rPr>
+        <w:t>notanda</w:t>
+      </w:r>
+      <w:proofErr w:type="spellEnd"/>
+      <w:r>
+        <w:rPr>
+          <w:rFonts w:cs="Times"/>
+          <w:sz w:val="24"/>
+          <w:szCs w:val="24"/>
+          <w:lang w:val="en-US"/>
+        </w:rPr>
+        <w:t xml:space="preserve"> </w:t>
+      </w:r>
+      <w:proofErr w:type="spellStart"/>
+      <w:r>
+        <w:rPr>
+          <w:rFonts w:cs="Times"/>
+          <w:sz w:val="24"/>
+          <w:szCs w:val="24"/>
+          <w:lang w:val="en-US"/>
+        </w:rPr>
+        <w:t>að</w:t>
+      </w:r>
+      <w:proofErr w:type="spellEnd"/>
+      <w:r>
+        <w:rPr>
+          <w:rFonts w:cs="Times"/>
+          <w:sz w:val="24"/>
+          <w:szCs w:val="24"/>
+          <w:lang w:val="en-US"/>
+        </w:rPr>
+        <w:t xml:space="preserve"> taka </w:t>
+      </w:r>
+      <w:proofErr w:type="spellStart"/>
+      <w:r>
+        <w:rPr>
+          <w:rFonts w:cs="Times"/>
+          <w:sz w:val="24"/>
+          <w:szCs w:val="24"/>
+          <w:lang w:val="en-US"/>
+        </w:rPr>
+        <w:t>ákvörðun</w:t>
+      </w:r>
+      <w:proofErr w:type="spellEnd"/>
+      <w:r>
+        <w:rPr>
+          <w:rFonts w:cs="Times"/>
+          <w:sz w:val="24"/>
+          <w:szCs w:val="24"/>
+          <w:lang w:val="en-US"/>
+        </w:rPr>
+        <w:t xml:space="preserve"> um </w:t>
+      </w:r>
+      <w:proofErr w:type="spellStart"/>
+      <w:r>
+        <w:rPr>
+          <w:rFonts w:cs="Times"/>
+          <w:sz w:val="24"/>
+          <w:szCs w:val="24"/>
+          <w:lang w:val="en-US"/>
+        </w:rPr>
+        <w:t>fjárfestingarnar</w:t>
+      </w:r>
+      <w:proofErr w:type="spellEnd"/>
+      <w:r>
+        <w:rPr>
+          <w:rFonts w:cs="Times"/>
+          <w:sz w:val="24"/>
+          <w:szCs w:val="24"/>
+          <w:lang w:val="en-US"/>
+        </w:rPr>
+        <w:t xml:space="preserve"> </w:t>
+      </w:r>
+      <w:proofErr w:type="spellStart"/>
+      <w:r>
+        <w:rPr>
+          <w:rFonts w:cs="Times"/>
+          <w:sz w:val="24"/>
+          <w:szCs w:val="24"/>
+          <w:lang w:val="en-US"/>
+        </w:rPr>
+        <w:t>eins</w:t>
+      </w:r>
+      <w:proofErr w:type="spellEnd"/>
+      <w:r>
+        <w:rPr>
+          <w:rFonts w:cs="Times"/>
+          <w:sz w:val="24"/>
+          <w:szCs w:val="24"/>
+          <w:lang w:val="en-US"/>
+        </w:rPr>
+        <w:t xml:space="preserve"> </w:t>
+      </w:r>
+      <w:proofErr w:type="spellStart"/>
+      <w:r>
+        <w:rPr>
+          <w:rFonts w:cs="Times"/>
+          <w:sz w:val="24"/>
+          <w:szCs w:val="24"/>
+          <w:lang w:val="en-US"/>
+        </w:rPr>
+        <w:t>og</w:t>
+      </w:r>
+      <w:proofErr w:type="spellEnd"/>
+      <w:r>
+        <w:rPr>
+          <w:rFonts w:cs="Times"/>
+          <w:sz w:val="24"/>
+          <w:szCs w:val="24"/>
+          <w:lang w:val="en-US"/>
+        </w:rPr>
+        <w:t xml:space="preserve"> </w:t>
+      </w:r>
+      <w:proofErr w:type="spellStart"/>
+      <w:r>
+        <w:rPr>
+          <w:rFonts w:cs="Times"/>
+          <w:sz w:val="24"/>
+          <w:szCs w:val="24"/>
+          <w:lang w:val="en-US"/>
+        </w:rPr>
+        <w:t>áður</w:t>
+      </w:r>
+      <w:proofErr w:type="spellEnd"/>
+      <w:r>
+        <w:rPr>
+          <w:rFonts w:cs="Times"/>
+          <w:sz w:val="24"/>
+          <w:szCs w:val="24"/>
+          <w:lang w:val="en-US"/>
+        </w:rPr>
+        <w:t xml:space="preserve"> </w:t>
+      </w:r>
+      <w:proofErr w:type="spellStart"/>
+      <w:r>
+        <w:rPr>
+          <w:rFonts w:cs="Times"/>
+          <w:sz w:val="24"/>
+          <w:szCs w:val="24"/>
+          <w:lang w:val="en-US"/>
+        </w:rPr>
+        <w:t>var</w:t>
+      </w:r>
+      <w:proofErr w:type="spellEnd"/>
+      <w:r>
+        <w:rPr>
+          <w:rFonts w:cs="Times"/>
+          <w:sz w:val="24"/>
+          <w:szCs w:val="24"/>
+          <w:lang w:val="en-US"/>
+        </w:rPr>
+        <w:t xml:space="preserve"> </w:t>
+      </w:r>
+      <w:proofErr w:type="spellStart"/>
+      <w:r>
+        <w:rPr>
+          <w:rFonts w:cs="Times"/>
+          <w:sz w:val="24"/>
+          <w:szCs w:val="24"/>
+          <w:lang w:val="en-US"/>
+        </w:rPr>
+        <w:t>tekið</w:t>
+      </w:r>
+      <w:proofErr w:type="spellEnd"/>
+      <w:r>
+        <w:rPr>
+          <w:rFonts w:cs="Times"/>
+          <w:sz w:val="24"/>
+          <w:szCs w:val="24"/>
+          <w:lang w:val="en-US"/>
+        </w:rPr>
+        <w:t xml:space="preserve"> </w:t>
+      </w:r>
+      <w:proofErr w:type="spellStart"/>
+      <w:r>
+        <w:rPr>
+          <w:rFonts w:cs="Times"/>
+          <w:sz w:val="24"/>
+          <w:szCs w:val="24"/>
+          <w:lang w:val="en-US"/>
+        </w:rPr>
+        <w:t>fram</w:t>
+      </w:r>
+      <w:proofErr w:type="spellEnd"/>
+      <w:r>
+        <w:rPr>
+          <w:rFonts w:cs="Times"/>
+          <w:sz w:val="24"/>
+          <w:szCs w:val="24"/>
+          <w:lang w:val="en-US"/>
+        </w:rPr>
+        <w:t>.</w:t>
       </w:r>
     </w:p>
     <w:p>
@@ -2344,27 +2142,212 @@
         <w:autoSpaceDE w:val="0"/>
         <w:autoSpaceDN w:val="0"/>
         <w:adjustRightInd w:val="0"/>
-        <w:spacing w:after="240" w:line="240" w:lineRule="auto"/>
-        <w:rPr>
-          <w:rFonts w:cs="Times"/>
-          <w:sz w:val="24"/>
-          <w:szCs w:val="24"/>
-          <w:lang w:val="en-US"/>
-        </w:rPr>
-      </w:pPr>
-    </w:p>
-    <w:p>
-      <w:pPr>
-        <w:widowControl w:val="0"/>
-        <w:autoSpaceDE w:val="0"/>
-        <w:autoSpaceDN w:val="0"/>
-        <w:adjustRightInd w:val="0"/>
-        <w:spacing w:after="240" w:line="240" w:lineRule="auto"/>
-        <w:rPr>
-          <w:rFonts w:cs="Times"/>
-          <w:sz w:val="24"/>
-          <w:szCs w:val="24"/>
-          <w:lang w:val="en-US"/>
+        <w:spacing w:after="240" w:line="360" w:lineRule="auto"/>
+        <w:jc w:val="both"/>
+        <w:rPr>
+          <w:rFonts w:cs="Times"/>
+          <w:sz w:val="24"/>
+          <w:szCs w:val="24"/>
+          <w:lang w:val="en-US"/>
+        </w:rPr>
+      </w:pPr>
+      <w:r>
+        <w:rPr>
+          <w:rFonts w:cs="Times"/>
+          <w:sz w:val="24"/>
+          <w:szCs w:val="24"/>
+          <w:lang w:val="en-US"/>
+        </w:rPr>
+        <w:tab/>
+      </w:r>
+      <w:proofErr w:type="spellStart"/>
+      <w:r>
+        <w:rPr>
+          <w:rFonts w:cs="Times"/>
+          <w:sz w:val="24"/>
+          <w:szCs w:val="24"/>
+          <w:lang w:val="en-US"/>
+        </w:rPr>
+        <w:t>Kerfið</w:t>
+      </w:r>
+      <w:proofErr w:type="spellEnd"/>
+      <w:r>
+        <w:rPr>
+          <w:rFonts w:cs="Times"/>
+          <w:sz w:val="24"/>
+          <w:szCs w:val="24"/>
+          <w:lang w:val="en-US"/>
+        </w:rPr>
+        <w:t xml:space="preserve"> </w:t>
+      </w:r>
+      <w:proofErr w:type="spellStart"/>
+      <w:r>
+        <w:rPr>
+          <w:rFonts w:cs="Times"/>
+          <w:sz w:val="24"/>
+          <w:szCs w:val="24"/>
+          <w:lang w:val="en-US"/>
+        </w:rPr>
+        <w:t>var</w:t>
+      </w:r>
+      <w:proofErr w:type="spellEnd"/>
+      <w:r>
+        <w:rPr>
+          <w:rFonts w:cs="Times"/>
+          <w:sz w:val="24"/>
+          <w:szCs w:val="24"/>
+          <w:lang w:val="en-US"/>
+        </w:rPr>
+        <w:t xml:space="preserve"> </w:t>
+      </w:r>
+      <w:proofErr w:type="spellStart"/>
+      <w:r>
+        <w:rPr>
+          <w:rFonts w:cs="Times"/>
+          <w:sz w:val="24"/>
+          <w:szCs w:val="24"/>
+          <w:lang w:val="en-US"/>
+        </w:rPr>
+        <w:t>hannað</w:t>
+      </w:r>
+      <w:proofErr w:type="spellEnd"/>
+      <w:r>
+        <w:rPr>
+          <w:rFonts w:cs="Times"/>
+          <w:sz w:val="24"/>
+          <w:szCs w:val="24"/>
+          <w:lang w:val="en-US"/>
+        </w:rPr>
+        <w:t xml:space="preserve">, </w:t>
+      </w:r>
+      <w:proofErr w:type="spellStart"/>
+      <w:r>
+        <w:rPr>
+          <w:rFonts w:cs="Times"/>
+          <w:sz w:val="24"/>
+          <w:szCs w:val="24"/>
+          <w:lang w:val="en-US"/>
+        </w:rPr>
+        <w:t>unnið</w:t>
+      </w:r>
+      <w:proofErr w:type="spellEnd"/>
+      <w:r>
+        <w:rPr>
+          <w:rFonts w:cs="Times"/>
+          <w:sz w:val="24"/>
+          <w:szCs w:val="24"/>
+          <w:lang w:val="en-US"/>
+        </w:rPr>
+        <w:t xml:space="preserve"> </w:t>
+      </w:r>
+      <w:proofErr w:type="spellStart"/>
+      <w:proofErr w:type="gramStart"/>
+      <w:r>
+        <w:rPr>
+          <w:rFonts w:cs="Times"/>
+          <w:sz w:val="24"/>
+          <w:szCs w:val="24"/>
+          <w:lang w:val="en-US"/>
+        </w:rPr>
+        <w:t>og</w:t>
+      </w:r>
+      <w:proofErr w:type="spellEnd"/>
+      <w:proofErr w:type="gramEnd"/>
+      <w:r>
+        <w:rPr>
+          <w:rFonts w:cs="Times"/>
+          <w:sz w:val="24"/>
+          <w:szCs w:val="24"/>
+          <w:lang w:val="en-US"/>
+        </w:rPr>
+        <w:t xml:space="preserve"> sett </w:t>
+      </w:r>
+      <w:proofErr w:type="spellStart"/>
+      <w:r>
+        <w:rPr>
+          <w:rFonts w:cs="Times"/>
+          <w:sz w:val="24"/>
+          <w:szCs w:val="24"/>
+          <w:lang w:val="en-US"/>
+        </w:rPr>
+        <w:t>saman</w:t>
+      </w:r>
+      <w:proofErr w:type="spellEnd"/>
+      <w:r>
+        <w:rPr>
+          <w:rFonts w:cs="Times"/>
+          <w:sz w:val="24"/>
+          <w:szCs w:val="24"/>
+          <w:lang w:val="en-US"/>
+        </w:rPr>
+        <w:t xml:space="preserve"> </w:t>
+      </w:r>
+      <w:proofErr w:type="spellStart"/>
+      <w:r>
+        <w:rPr>
+          <w:rFonts w:cs="Times"/>
+          <w:sz w:val="24"/>
+          <w:szCs w:val="24"/>
+          <w:lang w:val="en-US"/>
+        </w:rPr>
+        <w:t>af</w:t>
+      </w:r>
+      <w:proofErr w:type="spellEnd"/>
+      <w:r>
+        <w:rPr>
+          <w:rFonts w:cs="Times"/>
+          <w:sz w:val="24"/>
+          <w:szCs w:val="24"/>
+          <w:lang w:val="en-US"/>
+        </w:rPr>
+        <w:t xml:space="preserve"> </w:t>
+      </w:r>
+      <w:proofErr w:type="spellStart"/>
+      <w:r>
+        <w:rPr>
+          <w:rFonts w:cs="Times"/>
+          <w:sz w:val="24"/>
+          <w:szCs w:val="24"/>
+          <w:lang w:val="en-US"/>
+        </w:rPr>
+        <w:t>meðlimum</w:t>
+      </w:r>
+      <w:proofErr w:type="spellEnd"/>
+      <w:r>
+        <w:rPr>
+          <w:rFonts w:cs="Times"/>
+          <w:sz w:val="24"/>
+          <w:szCs w:val="24"/>
+          <w:lang w:val="en-US"/>
+        </w:rPr>
+        <w:t xml:space="preserve"> </w:t>
+      </w:r>
+      <w:proofErr w:type="spellStart"/>
+      <w:r>
+        <w:rPr>
+          <w:rFonts w:cs="Times"/>
+          <w:sz w:val="24"/>
+          <w:szCs w:val="24"/>
+          <w:lang w:val="en-US"/>
+        </w:rPr>
+        <w:t>hóps</w:t>
+      </w:r>
+      <w:proofErr w:type="spellEnd"/>
+      <w:r>
+        <w:rPr>
+          <w:rFonts w:cs="Times"/>
+          <w:sz w:val="24"/>
+          <w:szCs w:val="24"/>
+          <w:lang w:val="en-US"/>
+        </w:rPr>
+        <w:t xml:space="preserve"> 19.</w:t>
+      </w:r>
+    </w:p>
+    <w:p>
+      <w:pPr>
+        <w:pStyle w:val="Title"/>
+        <w:rPr>
+          <w:lang w:eastAsia="is-IS"/>
         </w:rPr>
       </w:pPr>
     </w:p>
@@ -9693,8 +9676,6 @@
           <w:lang w:eastAsia="is-IS"/>
         </w:rPr>
       </w:pPr>
-      <w:bookmarkStart w:id="0" w:name="_GoBack"/>
-      <w:bookmarkEnd w:id="0"/>
     </w:p>
     <w:p>
       <w:pPr>

</xml_diff>

<commit_message>
Dagbók tilbúin hálftíma fram í tímann og skýrsla tilbúin fyrir pdf
git-svn-id: https://tgapc93.rhi.hi.is/svn/softdev/2013/hopur19@8658 5d233661-44a1-474e-bded-f455fa16cf90
</commit_message>
<xml_diff>
--- a/skyrsla.docx
+++ b/skyrsla.docx
@@ -23,8 +23,6 @@
           <w:lang w:val="en-US"/>
         </w:rPr>
       </w:pPr>
-      <w:bookmarkStart w:id="0" w:name="_GoBack"/>
-      <w:bookmarkEnd w:id="0"/>
       <w:proofErr w:type="spellStart"/>
       <w:r>
         <w:rPr>
@@ -547,119 +545,15 @@
     </w:p>
     <w:p>
       <w:pPr>
-        <w:pStyle w:val="Heading5"/>
-        <w:spacing w:before="0"/>
-        <w:ind w:left="2124" w:firstLine="708"/>
-        <w:rPr>
-          <w:rStyle w:val="SubtleEmphasis"/>
-          <w:color w:val="4F81BD" w:themeColor="accent1"/>
-        </w:rPr>
-      </w:pPr>
-      <w:r>
-        <w:rPr>
-          <w:rStyle w:val="SubtleEmphasis"/>
-          <w:color w:val="4F81BD" w:themeColor="accent1"/>
-        </w:rPr>
-        <w:t>5.1 Finnur Jónasson</w:t>
-      </w:r>
-    </w:p>
-    <w:p>
-      <w:pPr>
-        <w:pStyle w:val="Heading5"/>
-        <w:spacing w:before="0"/>
-        <w:ind w:left="2124" w:firstLine="708"/>
-        <w:rPr>
-          <w:i/>
-          <w:iCs/>
-          <w:color w:val="4F81BD" w:themeColor="accent1"/>
-        </w:rPr>
-      </w:pPr>
-      <w:r>
-        <w:rPr>
-          <w:rStyle w:val="SubtleEmphasis"/>
-          <w:color w:val="4F81BD" w:themeColor="accent1"/>
-        </w:rPr>
-        <w:t>5</w:t>
-      </w:r>
-      <w:r>
-        <w:rPr>
-          <w:rStyle w:val="SubtleEmphasis"/>
-          <w:color w:val="4F81BD" w:themeColor="accent1"/>
-        </w:rPr>
-        <w:t xml:space="preserve">.2. </w:t>
-      </w:r>
-      <w:r>
-        <w:rPr>
-          <w:rStyle w:val="SubtleEmphasis"/>
-          <w:color w:val="4F81BD" w:themeColor="accent1"/>
-        </w:rPr>
-        <w:t>Matthías Páll Gissurarson</w:t>
-      </w:r>
-    </w:p>
-    <w:p>
-      <w:pPr>
-        <w:pStyle w:val="Heading5"/>
-        <w:spacing w:before="0"/>
-        <w:ind w:left="2124" w:firstLine="708"/>
-        <w:rPr>
-          <w:i/>
-          <w:iCs/>
-          <w:color w:val="4F81BD" w:themeColor="accent1"/>
-        </w:rPr>
-      </w:pPr>
-      <w:r>
-        <w:rPr>
-          <w:rStyle w:val="SubtleEmphasis"/>
-          <w:color w:val="4F81BD" w:themeColor="accent1"/>
-        </w:rPr>
-        <w:t>5.</w:t>
-      </w:r>
-      <w:r>
-        <w:rPr>
-          <w:rStyle w:val="SubtleEmphasis"/>
-          <w:color w:val="4F81BD" w:themeColor="accent1"/>
-        </w:rPr>
-        <w:t xml:space="preserve">3. </w:t>
-      </w:r>
-      <w:r>
-        <w:rPr>
-          <w:rStyle w:val="SubtleEmphasis"/>
-          <w:color w:val="4F81BD" w:themeColor="accent1"/>
-        </w:rPr>
-        <w:t>Ragnheiður Björk Halldórsdóttir</w:t>
-      </w:r>
-    </w:p>
-    <w:p>
-      <w:pPr>
-        <w:pStyle w:val="Heading5"/>
-        <w:spacing w:before="0"/>
-        <w:ind w:left="2124" w:firstLine="708"/>
-        <w:rPr>
-          <w:rStyle w:val="SubtleEmphasis"/>
-          <w:color w:val="4F81BD" w:themeColor="accent1"/>
-        </w:rPr>
-      </w:pPr>
-      <w:r>
-        <w:rPr>
-          <w:rStyle w:val="SubtleEmphasis"/>
-          <w:color w:val="4F81BD" w:themeColor="accent1"/>
-        </w:rPr>
-        <w:t>5.4</w:t>
-      </w:r>
-      <w:r>
-        <w:rPr>
-          <w:rStyle w:val="SubtleEmphasis"/>
-          <w:color w:val="4F81BD" w:themeColor="accent1"/>
-        </w:rPr>
-        <w:t xml:space="preserve">. </w:t>
-      </w:r>
-      <w:r>
-        <w:rPr>
-          <w:rStyle w:val="SubtleEmphasis"/>
-          <w:color w:val="4F81BD" w:themeColor="accent1"/>
-        </w:rPr>
-        <w:t>Sólrún Halla Einarsdóttir</w:t>
-      </w:r>
+        <w:spacing w:before="100" w:beforeAutospacing="1" w:after="100" w:afterAutospacing="1" w:line="360" w:lineRule="auto"/>
+        <w:rPr>
+          <w:rFonts w:cs="Helvetica Neue"/>
+          <w:color w:val="262626"/>
+          <w:sz w:val="24"/>
+          <w:szCs w:val="24"/>
+          <w:lang w:val="en-US"/>
+        </w:rPr>
+      </w:pPr>
     </w:p>
     <w:p>
       <w:pPr>
@@ -9676,6 +9570,88 @@
           <w:lang w:eastAsia="is-IS"/>
         </w:rPr>
       </w:pPr>
+      <w:r>
+        <w:rPr>
+          <w:noProof/>
+          <w:lang w:val="en-US"/>
+        </w:rPr>
+        <w:drawing>
+          <wp:anchor distT="0" distB="0" distL="114300" distR="114300" simplePos="0" relativeHeight="251664384" behindDoc="0" locked="0" layoutInCell="1" allowOverlap="1" wp14:anchorId="556EEDAA" wp14:editId="7AEEFA71">
+            <wp:simplePos x="0" y="0"/>
+            <wp:positionH relativeFrom="column">
+              <wp:posOffset>3314700</wp:posOffset>
+            </wp:positionH>
+            <wp:positionV relativeFrom="paragraph">
+              <wp:posOffset>62230</wp:posOffset>
+            </wp:positionV>
+            <wp:extent cx="2286000" cy="1714500"/>
+            <wp:effectExtent l="0" t="0" r="0" b="0"/>
+            <wp:wrapTight wrapText="bothSides">
+              <wp:wrapPolygon edited="0">
+                <wp:start x="0" y="0"/>
+                <wp:lineTo x="0" y="21120"/>
+                <wp:lineTo x="21360" y="21120"/>
+                <wp:lineTo x="21360" y="0"/>
+                <wp:lineTo x="0" y="0"/>
+              </wp:wrapPolygon>
+            </wp:wrapTight>
+            <wp:docPr id="5" name="Chart 5"/>
+            <wp:cNvGraphicFramePr/>
+            <a:graphic xmlns:a="http://schemas.openxmlformats.org/drawingml/2006/main">
+              <a:graphicData uri="http://schemas.openxmlformats.org/drawingml/2006/chart">
+                <c:chart xmlns:c="http://schemas.openxmlformats.org/drawingml/2006/chart" xmlns:r="http://schemas.openxmlformats.org/officeDocument/2006/relationships" r:id="rId14"/>
+              </a:graphicData>
+            </a:graphic>
+            <wp14:sizeRelH relativeFrom="page">
+              <wp14:pctWidth>0</wp14:pctWidth>
+            </wp14:sizeRelH>
+            <wp14:sizeRelV relativeFrom="page">
+              <wp14:pctHeight>0</wp14:pctHeight>
+            </wp14:sizeRelV>
+          </wp:anchor>
+        </w:drawing>
+      </w:r>
+      <w:r>
+        <w:rPr>
+          <w:noProof/>
+          <w:lang w:val="en-US"/>
+        </w:rPr>
+        <w:drawing>
+          <wp:anchor distT="0" distB="0" distL="114300" distR="114300" simplePos="0" relativeHeight="251663360" behindDoc="0" locked="0" layoutInCell="1" allowOverlap="1" wp14:anchorId="38B7BA23" wp14:editId="310D6C17">
+            <wp:simplePos x="0" y="0"/>
+            <wp:positionH relativeFrom="column">
+              <wp:posOffset>114300</wp:posOffset>
+            </wp:positionH>
+            <wp:positionV relativeFrom="paragraph">
+              <wp:posOffset>62230</wp:posOffset>
+            </wp:positionV>
+            <wp:extent cx="2282190" cy="1666875"/>
+            <wp:effectExtent l="0" t="0" r="29210" b="34925"/>
+            <wp:wrapTight wrapText="bothSides">
+              <wp:wrapPolygon edited="0">
+                <wp:start x="0" y="0"/>
+                <wp:lineTo x="0" y="21723"/>
+                <wp:lineTo x="21636" y="21723"/>
+                <wp:lineTo x="21636" y="0"/>
+                <wp:lineTo x="0" y="0"/>
+              </wp:wrapPolygon>
+            </wp:wrapTight>
+            <wp:docPr id="1" name="Chart 1"/>
+            <wp:cNvGraphicFramePr/>
+            <a:graphic xmlns:a="http://schemas.openxmlformats.org/drawingml/2006/main">
+              <a:graphicData uri="http://schemas.openxmlformats.org/drawingml/2006/chart">
+                <c:chart xmlns:c="http://schemas.openxmlformats.org/drawingml/2006/chart" xmlns:r="http://schemas.openxmlformats.org/officeDocument/2006/relationships" r:id="rId15"/>
+              </a:graphicData>
+            </a:graphic>
+            <wp14:sizeRelH relativeFrom="page">
+              <wp14:pctWidth>0</wp14:pctWidth>
+            </wp14:sizeRelH>
+            <wp14:sizeRelV relativeFrom="page">
+              <wp14:pctHeight>0</wp14:pctHeight>
+            </wp14:sizeRelV>
+          </wp:anchor>
+        </w:drawing>
+      </w:r>
     </w:p>
     <w:p>
       <w:pPr>
@@ -9688,66 +9664,13 @@
       </w:pPr>
       <w:r>
         <w:rPr>
-          <w:i/>
-          <w:sz w:val="24"/>
-          <w:szCs w:val="24"/>
-        </w:rPr>
-        <w:t>Finnur Jónasson</w:t>
-      </w:r>
-    </w:p>
-    <w:p>
-      <w:pPr>
-        <w:spacing w:line="360" w:lineRule="auto"/>
-        <w:rPr>
-          <w:i/>
-          <w:sz w:val="24"/>
-          <w:szCs w:val="24"/>
-        </w:rPr>
-      </w:pPr>
-      <w:r>
-        <w:rPr>
-          <w:i/>
-          <w:sz w:val="24"/>
-          <w:szCs w:val="24"/>
-        </w:rPr>
-        <w:t>Matthías Páll Gissurarson</w:t>
-      </w:r>
-    </w:p>
-    <w:p>
-      <w:pPr>
-        <w:spacing w:line="360" w:lineRule="auto"/>
-        <w:rPr>
-          <w:i/>
-          <w:sz w:val="24"/>
-          <w:szCs w:val="24"/>
-        </w:rPr>
-      </w:pPr>
-      <w:r>
-        <w:rPr>
-          <w:i/>
-          <w:sz w:val="24"/>
-          <w:szCs w:val="24"/>
-        </w:rPr>
-        <w:t>Ragnheiður Björk Halldórsdóttir</w:t>
-      </w:r>
-    </w:p>
-    <w:p>
-      <w:pPr>
-        <w:spacing w:line="360" w:lineRule="auto"/>
-        <w:rPr>
-          <w:i/>
-          <w:sz w:val="24"/>
-          <w:szCs w:val="24"/>
-        </w:rPr>
-      </w:pPr>
-      <w:r>
-        <w:rPr>
-          <w:i/>
-          <w:sz w:val="24"/>
-          <w:szCs w:val="24"/>
-        </w:rPr>
-        <w:t>Sólrún Halla Einarsdóttir</w:t>
-      </w:r>
+          <w:noProof/>
+          <w:lang w:val="en-US"/>
+        </w:rPr>
+        <w:t xml:space="preserve"> </w:t>
+      </w:r>
+      <w:bookmarkStart w:id="0" w:name="_GoBack"/>
+      <w:bookmarkEnd w:id="0"/>
     </w:p>
     <w:p>
       <w:pPr>
@@ -9760,9 +9683,91 @@
           <w:lang w:val="en-US"/>
         </w:rPr>
       </w:pPr>
+      <w:r>
+        <w:rPr>
+          <w:noProof/>
+          <w:lang w:val="en-US"/>
+        </w:rPr>
+        <w:drawing>
+          <wp:anchor distT="0" distB="0" distL="114300" distR="114300" simplePos="0" relativeHeight="251665408" behindDoc="0" locked="0" layoutInCell="1" allowOverlap="1" wp14:anchorId="25526E62" wp14:editId="2E7747E2">
+            <wp:simplePos x="0" y="0"/>
+            <wp:positionH relativeFrom="column">
+              <wp:posOffset>-2399665</wp:posOffset>
+            </wp:positionH>
+            <wp:positionV relativeFrom="paragraph">
+              <wp:posOffset>1256665</wp:posOffset>
+            </wp:positionV>
+            <wp:extent cx="2286000" cy="1714500"/>
+            <wp:effectExtent l="0" t="0" r="25400" b="12700"/>
+            <wp:wrapTight wrapText="bothSides">
+              <wp:wrapPolygon edited="0">
+                <wp:start x="0" y="0"/>
+                <wp:lineTo x="0" y="21440"/>
+                <wp:lineTo x="21600" y="21440"/>
+                <wp:lineTo x="21600" y="0"/>
+                <wp:lineTo x="0" y="0"/>
+              </wp:wrapPolygon>
+            </wp:wrapTight>
+            <wp:docPr id="8" name="Chart 8"/>
+            <wp:cNvGraphicFramePr/>
+            <a:graphic xmlns:a="http://schemas.openxmlformats.org/drawingml/2006/main">
+              <a:graphicData uri="http://schemas.openxmlformats.org/drawingml/2006/chart">
+                <c:chart xmlns:c="http://schemas.openxmlformats.org/drawingml/2006/chart" xmlns:r="http://schemas.openxmlformats.org/officeDocument/2006/relationships" r:id="rId16"/>
+              </a:graphicData>
+            </a:graphic>
+            <wp14:sizeRelH relativeFrom="page">
+              <wp14:pctWidth>0</wp14:pctWidth>
+            </wp14:sizeRelH>
+            <wp14:sizeRelV relativeFrom="page">
+              <wp14:pctHeight>0</wp14:pctHeight>
+            </wp14:sizeRelV>
+          </wp:anchor>
+        </w:drawing>
+      </w:r>
+      <w:r>
+        <w:rPr>
+          <w:noProof/>
+          <w:lang w:val="en-US"/>
+        </w:rPr>
+        <w:drawing>
+          <wp:anchor distT="0" distB="0" distL="114300" distR="114300" simplePos="0" relativeHeight="251661312" behindDoc="0" locked="0" layoutInCell="1" allowOverlap="1" wp14:anchorId="0A7B277D" wp14:editId="5269588F">
+            <wp:simplePos x="0" y="0"/>
+            <wp:positionH relativeFrom="column">
+              <wp:posOffset>800735</wp:posOffset>
+            </wp:positionH>
+            <wp:positionV relativeFrom="paragraph">
+              <wp:posOffset>1256665</wp:posOffset>
+            </wp:positionV>
+            <wp:extent cx="2286000" cy="1714500"/>
+            <wp:effectExtent l="0" t="0" r="0" b="0"/>
+            <wp:wrapTight wrapText="bothSides">
+              <wp:wrapPolygon edited="0">
+                <wp:start x="0" y="0"/>
+                <wp:lineTo x="0" y="21120"/>
+                <wp:lineTo x="21360" y="21120"/>
+                <wp:lineTo x="21360" y="0"/>
+                <wp:lineTo x="0" y="0"/>
+              </wp:wrapPolygon>
+            </wp:wrapTight>
+            <wp:docPr id="7" name="Chart 7"/>
+            <wp:cNvGraphicFramePr/>
+            <a:graphic xmlns:a="http://schemas.openxmlformats.org/drawingml/2006/main">
+              <a:graphicData uri="http://schemas.openxmlformats.org/drawingml/2006/chart">
+                <c:chart xmlns:c="http://schemas.openxmlformats.org/drawingml/2006/chart" xmlns:r="http://schemas.openxmlformats.org/officeDocument/2006/relationships" r:id="rId17"/>
+              </a:graphicData>
+            </a:graphic>
+            <wp14:sizeRelH relativeFrom="page">
+              <wp14:pctWidth>0</wp14:pctWidth>
+            </wp14:sizeRelH>
+            <wp14:sizeRelV relativeFrom="page">
+              <wp14:pctHeight>0</wp14:pctHeight>
+            </wp14:sizeRelV>
+          </wp:anchor>
+        </w:drawing>
+      </w:r>
     </w:p>
     <w:sectPr>
-      <w:headerReference w:type="default" r:id="rId14"/>
+      <w:headerReference w:type="default" r:id="rId18"/>
       <w:pgSz w:w="11906" w:h="16838"/>
       <w:pgMar w:top="1417" w:right="1417" w:bottom="1417" w:left="1417" w:header="708" w:footer="708" w:gutter="0"/>
       <w:cols w:space="708"/>
@@ -11637,6 +11642,528 @@
 </w:styles>
 </file>
 
+<file path=word/charts/chart1.xml><?xml version="1.0" encoding="utf-8"?>
+<c:chartSpace xmlns:c="http://schemas.openxmlformats.org/drawingml/2006/chart" xmlns:a="http://schemas.openxmlformats.org/drawingml/2006/main" xmlns:r="http://schemas.openxmlformats.org/officeDocument/2006/relationships">
+  <c:date1904 val="0"/>
+  <c:lang val="en-US"/>
+  <c:roundedCorners val="0"/>
+  <mc:AlternateContent xmlns:mc="http://schemas.openxmlformats.org/markup-compatibility/2006">
+    <mc:Choice xmlns:c14="http://schemas.microsoft.com/office/drawing/2007/8/2/chart" Requires="c14">
+      <c14:style val="118"/>
+    </mc:Choice>
+    <mc:Fallback>
+      <c:style val="18"/>
+    </mc:Fallback>
+  </mc:AlternateContent>
+  <c:chart>
+    <c:title>
+      <c:tx>
+        <c:rich>
+          <a:bodyPr/>
+          <a:lstStyle/>
+          <a:p>
+            <a:pPr>
+              <a:defRPr/>
+            </a:pPr>
+            <a:r>
+              <a:rPr lang="en-US" b="0" i="1"/>
+              <a:t>Matthías Páll</a:t>
+            </a:r>
+          </a:p>
+        </c:rich>
+      </c:tx>
+      <c:layout>
+        <c:manualLayout>
+          <c:xMode val="edge"/>
+          <c:yMode val="edge"/>
+          <c:x val="0.247694298629338"/>
+          <c:y val="0.0555555555555555"/>
+        </c:manualLayout>
+      </c:layout>
+      <c:overlay val="0"/>
+    </c:title>
+    <c:autoTitleDeleted val="0"/>
+    <c:plotArea>
+      <c:layout/>
+      <c:doughnutChart>
+        <c:varyColors val="1"/>
+        <c:ser>
+          <c:idx val="0"/>
+          <c:order val="0"/>
+          <c:cat>
+            <c:strRef>
+              <c:f>'mpg3'!$B$47:$B$52</c:f>
+              <c:strCache>
+                <c:ptCount val="6"/>
+                <c:pt idx="0">
+                  <c:v>Rannsóknir</c:v>
+                </c:pt>
+                <c:pt idx="1">
+                  <c:v>Kröfulýsing</c:v>
+                </c:pt>
+                <c:pt idx="2">
+                  <c:v>Hönnun</c:v>
+                </c:pt>
+                <c:pt idx="3">
+                  <c:v>Forritun</c:v>
+                </c:pt>
+                <c:pt idx="4">
+                  <c:v>Prófanir</c:v>
+                </c:pt>
+                <c:pt idx="5">
+                  <c:v>Frágangur</c:v>
+                </c:pt>
+              </c:strCache>
+            </c:strRef>
+          </c:cat>
+          <c:val>
+            <c:numRef>
+              <c:f>'mpg3'!$C$47:$C$52</c:f>
+              <c:numCache>
+                <c:formatCode>General</c:formatCode>
+                <c:ptCount val="6"/>
+                <c:pt idx="0">
+                  <c:v>1.0</c:v>
+                </c:pt>
+                <c:pt idx="1">
+                  <c:v>4.666999999999986</c:v>
+                </c:pt>
+                <c:pt idx="2">
+                  <c:v>11.1</c:v>
+                </c:pt>
+                <c:pt idx="3">
+                  <c:v>30.167</c:v>
+                </c:pt>
+                <c:pt idx="4">
+                  <c:v>5.0</c:v>
+                </c:pt>
+                <c:pt idx="5">
+                  <c:v>2.0</c:v>
+                </c:pt>
+              </c:numCache>
+            </c:numRef>
+          </c:val>
+        </c:ser>
+        <c:dLbls>
+          <c:showLegendKey val="0"/>
+          <c:showVal val="0"/>
+          <c:showCatName val="0"/>
+          <c:showSerName val="0"/>
+          <c:showPercent val="0"/>
+          <c:showBubbleSize val="0"/>
+          <c:showLeaderLines val="1"/>
+        </c:dLbls>
+        <c:firstSliceAng val="0"/>
+        <c:holeSize val="50"/>
+      </c:doughnutChart>
+    </c:plotArea>
+    <c:legend>
+      <c:legendPos val="r"/>
+      <c:layout/>
+      <c:overlay val="0"/>
+    </c:legend>
+    <c:plotVisOnly val="1"/>
+    <c:dispBlanksAs val="gap"/>
+    <c:showDLblsOverMax val="0"/>
+  </c:chart>
+  <c:spPr>
+    <a:ln>
+      <a:noFill/>
+    </a:ln>
+  </c:spPr>
+  <c:externalData r:id="rId1">
+    <c:autoUpdate val="0"/>
+  </c:externalData>
+</c:chartSpace>
+</file>
+
+<file path=word/charts/chart2.xml><?xml version="1.0" encoding="utf-8"?>
+<c:chartSpace xmlns:c="http://schemas.openxmlformats.org/drawingml/2006/chart" xmlns:a="http://schemas.openxmlformats.org/drawingml/2006/main" xmlns:r="http://schemas.openxmlformats.org/officeDocument/2006/relationships">
+  <c:date1904 val="0"/>
+  <c:lang val="en-US"/>
+  <c:roundedCorners val="0"/>
+  <mc:AlternateContent xmlns:mc="http://schemas.openxmlformats.org/markup-compatibility/2006">
+    <mc:Choice xmlns:c14="http://schemas.microsoft.com/office/drawing/2007/8/2/chart" Requires="c14">
+      <c14:style val="118"/>
+    </mc:Choice>
+    <mc:Fallback>
+      <c:style val="18"/>
+    </mc:Fallback>
+  </mc:AlternateContent>
+  <c:chart>
+    <c:title>
+      <c:tx>
+        <c:rich>
+          <a:bodyPr/>
+          <a:lstStyle/>
+          <a:p>
+            <a:pPr>
+              <a:defRPr/>
+            </a:pPr>
+            <a:r>
+              <a:rPr lang="en-US" b="0" i="1"/>
+              <a:t>Finnur Jónasson</a:t>
+            </a:r>
+          </a:p>
+        </c:rich>
+      </c:tx>
+      <c:layout/>
+      <c:overlay val="0"/>
+      <c:spPr>
+        <a:ln>
+          <a:solidFill>
+            <a:srgbClr val="FFFFFF"/>
+          </a:solidFill>
+        </a:ln>
+      </c:spPr>
+    </c:title>
+    <c:autoTitleDeleted val="0"/>
+    <c:plotArea>
+      <c:layout/>
+      <c:doughnutChart>
+        <c:varyColors val="1"/>
+        <c:ser>
+          <c:idx val="0"/>
+          <c:order val="0"/>
+          <c:cat>
+            <c:strRef>
+              <c:f>'fij2'!$B$47:$B$52</c:f>
+              <c:strCache>
+                <c:ptCount val="6"/>
+                <c:pt idx="0">
+                  <c:v>Rannsóknir</c:v>
+                </c:pt>
+                <c:pt idx="1">
+                  <c:v>Kröfulýsing</c:v>
+                </c:pt>
+                <c:pt idx="2">
+                  <c:v>Hönnun</c:v>
+                </c:pt>
+                <c:pt idx="3">
+                  <c:v>Forritun</c:v>
+                </c:pt>
+                <c:pt idx="4">
+                  <c:v>Prófanir</c:v>
+                </c:pt>
+                <c:pt idx="5">
+                  <c:v>Frágangur</c:v>
+                </c:pt>
+              </c:strCache>
+            </c:strRef>
+          </c:cat>
+          <c:val>
+            <c:numRef>
+              <c:f>'fij2'!$C$47:$C$52</c:f>
+              <c:numCache>
+                <c:formatCode>General</c:formatCode>
+                <c:ptCount val="6"/>
+                <c:pt idx="0">
+                  <c:v>4.0</c:v>
+                </c:pt>
+                <c:pt idx="1">
+                  <c:v>12.5</c:v>
+                </c:pt>
+                <c:pt idx="2">
+                  <c:v>1.8</c:v>
+                </c:pt>
+                <c:pt idx="3">
+                  <c:v>12.5</c:v>
+                </c:pt>
+                <c:pt idx="4">
+                  <c:v>3.0</c:v>
+                </c:pt>
+                <c:pt idx="5">
+                  <c:v>6.0</c:v>
+                </c:pt>
+              </c:numCache>
+            </c:numRef>
+          </c:val>
+        </c:ser>
+        <c:dLbls>
+          <c:showLegendKey val="0"/>
+          <c:showVal val="0"/>
+          <c:showCatName val="0"/>
+          <c:showSerName val="0"/>
+          <c:showPercent val="0"/>
+          <c:showBubbleSize val="0"/>
+          <c:showLeaderLines val="1"/>
+        </c:dLbls>
+        <c:firstSliceAng val="0"/>
+        <c:holeSize val="50"/>
+      </c:doughnutChart>
+    </c:plotArea>
+    <c:legend>
+      <c:legendPos val="r"/>
+      <c:layout/>
+      <c:overlay val="0"/>
+    </c:legend>
+    <c:plotVisOnly val="1"/>
+    <c:dispBlanksAs val="gap"/>
+    <c:showDLblsOverMax val="0"/>
+  </c:chart>
+  <c:spPr>
+    <a:ln>
+      <a:solidFill>
+        <a:srgbClr val="FFFFFF"/>
+      </a:solidFill>
+    </a:ln>
+  </c:spPr>
+  <c:externalData r:id="rId1">
+    <c:autoUpdate val="0"/>
+  </c:externalData>
+</c:chartSpace>
+</file>
+
+<file path=word/charts/chart3.xml><?xml version="1.0" encoding="utf-8"?>
+<c:chartSpace xmlns:c="http://schemas.openxmlformats.org/drawingml/2006/chart" xmlns:a="http://schemas.openxmlformats.org/drawingml/2006/main" xmlns:r="http://schemas.openxmlformats.org/officeDocument/2006/relationships">
+  <c:date1904 val="0"/>
+  <c:lang val="en-US"/>
+  <c:roundedCorners val="0"/>
+  <mc:AlternateContent xmlns:mc="http://schemas.openxmlformats.org/markup-compatibility/2006">
+    <mc:Choice xmlns:c14="http://schemas.microsoft.com/office/drawing/2007/8/2/chart" Requires="c14">
+      <c14:style val="118"/>
+    </mc:Choice>
+    <mc:Fallback>
+      <c:style val="18"/>
+    </mc:Fallback>
+  </mc:AlternateContent>
+  <c:chart>
+    <c:title>
+      <c:tx>
+        <c:rich>
+          <a:bodyPr/>
+          <a:lstStyle/>
+          <a:p>
+            <a:pPr>
+              <a:defRPr/>
+            </a:pPr>
+            <a:r>
+              <a:rPr lang="en-US" b="0" i="1"/>
+              <a:t>Ragnheiður</a:t>
+            </a:r>
+            <a:r>
+              <a:rPr lang="en-US" b="0" i="1" baseline="0"/>
+              <a:t> Björk</a:t>
+            </a:r>
+          </a:p>
+        </c:rich>
+      </c:tx>
+      <c:layout/>
+      <c:overlay val="0"/>
+    </c:title>
+    <c:autoTitleDeleted val="0"/>
+    <c:plotArea>
+      <c:layout/>
+      <c:doughnutChart>
+        <c:varyColors val="1"/>
+        <c:ser>
+          <c:idx val="0"/>
+          <c:order val="0"/>
+          <c:cat>
+            <c:strRef>
+              <c:f>Sheet1!$B$47:$B$52</c:f>
+              <c:strCache>
+                <c:ptCount val="6"/>
+                <c:pt idx="0">
+                  <c:v>Rannsóknir</c:v>
+                </c:pt>
+                <c:pt idx="1">
+                  <c:v>Kröfulýsing</c:v>
+                </c:pt>
+                <c:pt idx="2">
+                  <c:v>Hönnun</c:v>
+                </c:pt>
+                <c:pt idx="3">
+                  <c:v>Forritun</c:v>
+                </c:pt>
+                <c:pt idx="4">
+                  <c:v>Prófanir</c:v>
+                </c:pt>
+                <c:pt idx="5">
+                  <c:v>Frágangur</c:v>
+                </c:pt>
+              </c:strCache>
+            </c:strRef>
+          </c:cat>
+          <c:val>
+            <c:numRef>
+              <c:f>Sheet1!$C$47:$C$52</c:f>
+              <c:numCache>
+                <c:formatCode>General</c:formatCode>
+                <c:ptCount val="6"/>
+                <c:pt idx="0">
+                  <c:v>8.417</c:v>
+                </c:pt>
+                <c:pt idx="1">
+                  <c:v>8.417</c:v>
+                </c:pt>
+                <c:pt idx="2">
+                  <c:v>2.0</c:v>
+                </c:pt>
+                <c:pt idx="3">
+                  <c:v>14.0</c:v>
+                </c:pt>
+                <c:pt idx="4">
+                  <c:v>0.0</c:v>
+                </c:pt>
+                <c:pt idx="5">
+                  <c:v>17.0</c:v>
+                </c:pt>
+              </c:numCache>
+            </c:numRef>
+          </c:val>
+        </c:ser>
+        <c:dLbls>
+          <c:showLegendKey val="0"/>
+          <c:showVal val="0"/>
+          <c:showCatName val="0"/>
+          <c:showSerName val="0"/>
+          <c:showPercent val="0"/>
+          <c:showBubbleSize val="0"/>
+          <c:showLeaderLines val="1"/>
+        </c:dLbls>
+        <c:firstSliceAng val="0"/>
+        <c:holeSize val="50"/>
+      </c:doughnutChart>
+    </c:plotArea>
+    <c:legend>
+      <c:legendPos val="r"/>
+      <c:layout/>
+      <c:overlay val="0"/>
+    </c:legend>
+    <c:plotVisOnly val="1"/>
+    <c:dispBlanksAs val="gap"/>
+    <c:showDLblsOverMax val="0"/>
+  </c:chart>
+  <c:spPr>
+    <a:ln>
+      <a:solidFill>
+        <a:srgbClr val="FFFFFF"/>
+      </a:solidFill>
+    </a:ln>
+  </c:spPr>
+  <c:externalData r:id="rId1">
+    <c:autoUpdate val="0"/>
+  </c:externalData>
+</c:chartSpace>
+</file>
+
+<file path=word/charts/chart4.xml><?xml version="1.0" encoding="utf-8"?>
+<c:chartSpace xmlns:c="http://schemas.openxmlformats.org/drawingml/2006/chart" xmlns:a="http://schemas.openxmlformats.org/drawingml/2006/main" xmlns:r="http://schemas.openxmlformats.org/officeDocument/2006/relationships">
+  <c:date1904 val="0"/>
+  <c:lang val="en-US"/>
+  <c:roundedCorners val="0"/>
+  <mc:AlternateContent xmlns:mc="http://schemas.openxmlformats.org/markup-compatibility/2006">
+    <mc:Choice xmlns:c14="http://schemas.microsoft.com/office/drawing/2007/8/2/chart" Requires="c14">
+      <c14:style val="118"/>
+    </mc:Choice>
+    <mc:Fallback>
+      <c:style val="18"/>
+    </mc:Fallback>
+  </mc:AlternateContent>
+  <c:chart>
+    <c:title>
+      <c:tx>
+        <c:rich>
+          <a:bodyPr/>
+          <a:lstStyle/>
+          <a:p>
+            <a:pPr>
+              <a:defRPr/>
+            </a:pPr>
+            <a:r>
+              <a:rPr lang="en-US" b="0" i="1"/>
+              <a:t>Sólrún Halla </a:t>
+            </a:r>
+          </a:p>
+        </c:rich>
+      </c:tx>
+      <c:layout/>
+      <c:overlay val="0"/>
+    </c:title>
+    <c:autoTitleDeleted val="0"/>
+    <c:plotArea>
+      <c:layout/>
+      <c:doughnutChart>
+        <c:varyColors val="1"/>
+        <c:ser>
+          <c:idx val="0"/>
+          <c:order val="0"/>
+          <c:cat>
+            <c:strRef>
+              <c:f>'she5'!$B$47:$B$50</c:f>
+              <c:strCache>
+                <c:ptCount val="4"/>
+                <c:pt idx="0">
+                  <c:v>Rannsóknir</c:v>
+                </c:pt>
+                <c:pt idx="1">
+                  <c:v>Kröfulýsing</c:v>
+                </c:pt>
+                <c:pt idx="2">
+                  <c:v>Hönnun</c:v>
+                </c:pt>
+                <c:pt idx="3">
+                  <c:v>Forritun</c:v>
+                </c:pt>
+              </c:strCache>
+            </c:strRef>
+          </c:cat>
+          <c:val>
+            <c:numRef>
+              <c:f>'she5'!$C$47:$C$50</c:f>
+              <c:numCache>
+                <c:formatCode>General</c:formatCode>
+                <c:ptCount val="4"/>
+                <c:pt idx="0">
+                  <c:v>5.0</c:v>
+                </c:pt>
+                <c:pt idx="1">
+                  <c:v>6.5</c:v>
+                </c:pt>
+                <c:pt idx="2">
+                  <c:v>5.5</c:v>
+                </c:pt>
+                <c:pt idx="3">
+                  <c:v>15.5</c:v>
+                </c:pt>
+              </c:numCache>
+            </c:numRef>
+          </c:val>
+        </c:ser>
+        <c:dLbls>
+          <c:showLegendKey val="0"/>
+          <c:showVal val="0"/>
+          <c:showCatName val="0"/>
+          <c:showSerName val="0"/>
+          <c:showPercent val="0"/>
+          <c:showBubbleSize val="0"/>
+          <c:showLeaderLines val="1"/>
+        </c:dLbls>
+        <c:firstSliceAng val="0"/>
+        <c:holeSize val="50"/>
+      </c:doughnutChart>
+    </c:plotArea>
+    <c:legend>
+      <c:legendPos val="r"/>
+      <c:layout/>
+      <c:overlay val="0"/>
+    </c:legend>
+    <c:plotVisOnly val="1"/>
+    <c:dispBlanksAs val="gap"/>
+    <c:showDLblsOverMax val="0"/>
+  </c:chart>
+  <c:spPr>
+    <a:ln>
+      <a:noFill/>
+    </a:ln>
+  </c:spPr>
+  <c:externalData r:id="rId1">
+    <c:autoUpdate val="0"/>
+  </c:externalData>
+</c:chartSpace>
+</file>
+
 <file path=word/theme/theme1.xml><?xml version="1.0" encoding="utf-8"?>
 <a:theme xmlns:a="http://schemas.openxmlformats.org/drawingml/2006/main" name="Office Theme">
   <a:themeElements>

</xml_diff>

<commit_message>
Skýrsla tilbúin fyrir pdf
git-svn-id: https://tgapc93.rhi.hi.is/svn/softdev/2013/hopur19@8683 5d233661-44a1-474e-bded-f455fa16cf90
</commit_message>
<xml_diff>
--- a/skyrsla.docx
+++ b/skyrsla.docx
@@ -541,6 +541,38 @@
           <w:lang w:eastAsia="is-IS"/>
         </w:rPr>
         <w:t>5. Vinnuframlag hópmeðlima</w:t>
+      </w:r>
+    </w:p>
+    <w:p>
+      <w:pPr>
+        <w:pStyle w:val="Subtitle"/>
+        <w:spacing w:after="0"/>
+        <w:ind w:left="1416" w:firstLine="708"/>
+        <w:rPr>
+          <w:color w:val="17365D" w:themeColor="text2" w:themeShade="BF"/>
+          <w:lang w:eastAsia="is-IS"/>
+        </w:rPr>
+      </w:pPr>
+      <w:r>
+        <w:rPr>
+          <w:color w:val="17365D" w:themeColor="text2" w:themeShade="BF"/>
+          <w:lang w:eastAsia="is-IS"/>
+        </w:rPr>
+        <w:t>6</w:t>
+      </w:r>
+      <w:r>
+        <w:rPr>
+          <w:color w:val="17365D" w:themeColor="text2" w:themeShade="BF"/>
+          <w:lang w:eastAsia="is-IS"/>
+        </w:rPr>
+        <w:t xml:space="preserve">. </w:t>
+      </w:r>
+      <w:r>
+        <w:rPr>
+          <w:color w:val="17365D" w:themeColor="text2" w:themeShade="BF"/>
+          <w:lang w:eastAsia="is-IS"/>
+        </w:rPr>
+        <w:t>Skjámyndir úr kerfi</w:t>
       </w:r>
     </w:p>
     <w:p>
@@ -9550,39 +9582,17 @@
       </w:pPr>
       <w:r>
         <w:rPr>
-          <w:rFonts w:eastAsia="Times New Roman" w:cs="Times New Roman"/>
-          <w:sz w:val="24"/>
-          <w:szCs w:val="24"/>
-          <w:lang w:eastAsia="is-IS"/>
-        </w:rPr>
-        <w:tab/>
-        <w:t>Allir hópmeðlimir lögðu sitt af mörkum. Áherslur hvers og eins lágu vissulega á mismunandi stöðum í ferlinu en útkoman var vonum framar. Segja má því að mismunandi bakgrunnar stúdentanna hafi frekar styrkt hópinn.</w:t>
-      </w:r>
-    </w:p>
-    <w:p>
-      <w:pPr>
-        <w:spacing w:before="100" w:beforeAutospacing="1" w:after="100" w:afterAutospacing="1" w:line="360" w:lineRule="auto"/>
-        <w:jc w:val="both"/>
-        <w:rPr>
-          <w:rFonts w:eastAsia="Times New Roman" w:cs="Times New Roman"/>
-          <w:sz w:val="24"/>
-          <w:szCs w:val="24"/>
-          <w:lang w:eastAsia="is-IS"/>
-        </w:rPr>
-      </w:pPr>
-      <w:r>
-        <w:rPr>
           <w:noProof/>
           <w:lang w:val="en-US"/>
         </w:rPr>
         <w:drawing>
-          <wp:anchor distT="0" distB="0" distL="114300" distR="114300" simplePos="0" relativeHeight="251664384" behindDoc="0" locked="0" layoutInCell="1" allowOverlap="1" wp14:anchorId="556EEDAA" wp14:editId="7AEEFA71">
+          <wp:anchor distT="0" distB="0" distL="114300" distR="114300" simplePos="0" relativeHeight="251664384" behindDoc="0" locked="0" layoutInCell="1" allowOverlap="1" wp14:anchorId="556EEDAA" wp14:editId="71A7C80E">
             <wp:simplePos x="0" y="0"/>
             <wp:positionH relativeFrom="column">
-              <wp:posOffset>3314700</wp:posOffset>
+              <wp:posOffset>3200400</wp:posOffset>
             </wp:positionH>
             <wp:positionV relativeFrom="paragraph">
-              <wp:posOffset>62230</wp:posOffset>
+              <wp:posOffset>848360</wp:posOffset>
             </wp:positionV>
             <wp:extent cx="2286000" cy="1714500"/>
             <wp:effectExtent l="0" t="0" r="0" b="0"/>
@@ -9617,13 +9627,13 @@
           <w:lang w:val="en-US"/>
         </w:rPr>
         <w:drawing>
-          <wp:anchor distT="0" distB="0" distL="114300" distR="114300" simplePos="0" relativeHeight="251663360" behindDoc="0" locked="0" layoutInCell="1" allowOverlap="1" wp14:anchorId="38B7BA23" wp14:editId="310D6C17">
+          <wp:anchor distT="0" distB="0" distL="114300" distR="114300" simplePos="0" relativeHeight="251663360" behindDoc="0" locked="0" layoutInCell="1" allowOverlap="1" wp14:anchorId="38B7BA23" wp14:editId="09A0A53C">
             <wp:simplePos x="0" y="0"/>
             <wp:positionH relativeFrom="column">
               <wp:posOffset>114300</wp:posOffset>
             </wp:positionH>
             <wp:positionV relativeFrom="paragraph">
-              <wp:posOffset>62230</wp:posOffset>
+              <wp:posOffset>848360</wp:posOffset>
             </wp:positionV>
             <wp:extent cx="2282190" cy="1666875"/>
             <wp:effectExtent l="0" t="0" r="29210" b="34925"/>
@@ -9652,6 +9662,28 @@
           </wp:anchor>
         </w:drawing>
       </w:r>
+      <w:r>
+        <w:rPr>
+          <w:rFonts w:eastAsia="Times New Roman" w:cs="Times New Roman"/>
+          <w:sz w:val="24"/>
+          <w:szCs w:val="24"/>
+          <w:lang w:eastAsia="is-IS"/>
+        </w:rPr>
+        <w:tab/>
+        <w:t>Allir hópmeðlimir lögðu sitt af mörkum. Áherslur hvers og eins lágu vissulega á mismunandi stöðum í ferlinu en útkoman var vonum framar. Segja má því að mismunandi bakgrunnar stúdentanna hafi frekar styrkt hópinn.</w:t>
+      </w:r>
+    </w:p>
+    <w:p>
+      <w:pPr>
+        <w:spacing w:before="100" w:beforeAutospacing="1" w:after="100" w:afterAutospacing="1" w:line="360" w:lineRule="auto"/>
+        <w:jc w:val="both"/>
+        <w:rPr>
+          <w:rFonts w:eastAsia="Times New Roman" w:cs="Times New Roman"/>
+          <w:sz w:val="24"/>
+          <w:szCs w:val="24"/>
+          <w:lang w:eastAsia="is-IS"/>
+        </w:rPr>
+      </w:pPr>
     </w:p>
     <w:p>
       <w:pPr>
@@ -9669,8 +9701,6 @@
         </w:rPr>
         <w:t xml:space="preserve"> </w:t>
       </w:r>
-      <w:bookmarkStart w:id="0" w:name="_GoBack"/>
-      <w:bookmarkEnd w:id="0"/>
     </w:p>
     <w:p>
       <w:pPr>
@@ -9683,19 +9713,72 @@
           <w:lang w:val="en-US"/>
         </w:rPr>
       </w:pPr>
+    </w:p>
+    <w:p>
+      <w:pPr>
+        <w:spacing w:before="100" w:beforeAutospacing="1" w:after="100" w:afterAutospacing="1" w:line="360" w:lineRule="auto"/>
+        <w:rPr>
+          <w:rFonts w:cs="Helvetica Neue"/>
+          <w:color w:val="262626"/>
+          <w:sz w:val="24"/>
+          <w:szCs w:val="24"/>
+          <w:lang w:val="en-US"/>
+        </w:rPr>
+      </w:pPr>
       <w:r>
         <w:rPr>
           <w:noProof/>
           <w:lang w:val="en-US"/>
         </w:rPr>
         <w:drawing>
-          <wp:anchor distT="0" distB="0" distL="114300" distR="114300" simplePos="0" relativeHeight="251665408" behindDoc="0" locked="0" layoutInCell="1" allowOverlap="1" wp14:anchorId="25526E62" wp14:editId="2E7747E2">
+          <wp:anchor distT="0" distB="0" distL="114300" distR="114300" simplePos="0" relativeHeight="251661312" behindDoc="0" locked="0" layoutInCell="1" allowOverlap="1" wp14:anchorId="0A7B277D" wp14:editId="508F5ED3">
             <wp:simplePos x="0" y="0"/>
             <wp:positionH relativeFrom="column">
-              <wp:posOffset>-2399665</wp:posOffset>
+              <wp:posOffset>686435</wp:posOffset>
             </wp:positionH>
             <wp:positionV relativeFrom="paragraph">
-              <wp:posOffset>1256665</wp:posOffset>
+              <wp:posOffset>406400</wp:posOffset>
+            </wp:positionV>
+            <wp:extent cx="2286000" cy="1714500"/>
+            <wp:effectExtent l="0" t="0" r="0" b="0"/>
+            <wp:wrapTight wrapText="bothSides">
+              <wp:wrapPolygon edited="0">
+                <wp:start x="0" y="0"/>
+                <wp:lineTo x="0" y="21120"/>
+                <wp:lineTo x="21360" y="21120"/>
+                <wp:lineTo x="21360" y="0"/>
+                <wp:lineTo x="0" y="0"/>
+              </wp:wrapPolygon>
+            </wp:wrapTight>
+            <wp:docPr id="7" name="Chart 7"/>
+            <wp:cNvGraphicFramePr/>
+            <a:graphic xmlns:a="http://schemas.openxmlformats.org/drawingml/2006/main">
+              <a:graphicData uri="http://schemas.openxmlformats.org/drawingml/2006/chart">
+                <c:chart xmlns:c="http://schemas.openxmlformats.org/drawingml/2006/chart" xmlns:r="http://schemas.openxmlformats.org/officeDocument/2006/relationships" r:id="rId16"/>
+              </a:graphicData>
+            </a:graphic>
+            <wp14:sizeRelH relativeFrom="page">
+              <wp14:pctWidth>0</wp14:pctWidth>
+            </wp14:sizeRelH>
+            <wp14:sizeRelV relativeFrom="page">
+              <wp14:pctHeight>0</wp14:pctHeight>
+            </wp14:sizeRelV>
+          </wp:anchor>
+        </w:drawing>
+      </w:r>
+      <w:r>
+        <w:rPr>
+          <w:noProof/>
+          <w:lang w:val="en-US"/>
+        </w:rPr>
+        <w:drawing>
+          <wp:anchor distT="0" distB="0" distL="114300" distR="114300" simplePos="0" relativeHeight="251665408" behindDoc="0" locked="0" layoutInCell="1" allowOverlap="1" wp14:anchorId="25526E62" wp14:editId="3A54D51B">
+            <wp:simplePos x="0" y="0"/>
+            <wp:positionH relativeFrom="column">
+              <wp:posOffset>-2285365</wp:posOffset>
+            </wp:positionH>
+            <wp:positionV relativeFrom="paragraph">
+              <wp:posOffset>406400</wp:posOffset>
             </wp:positionV>
             <wp:extent cx="2286000" cy="1714500"/>
             <wp:effectExtent l="0" t="0" r="25400" b="12700"/>
@@ -9712,47 +9795,6 @@
             <wp:cNvGraphicFramePr/>
             <a:graphic xmlns:a="http://schemas.openxmlformats.org/drawingml/2006/main">
               <a:graphicData uri="http://schemas.openxmlformats.org/drawingml/2006/chart">
-                <c:chart xmlns:c="http://schemas.openxmlformats.org/drawingml/2006/chart" xmlns:r="http://schemas.openxmlformats.org/officeDocument/2006/relationships" r:id="rId16"/>
-              </a:graphicData>
-            </a:graphic>
-            <wp14:sizeRelH relativeFrom="page">
-              <wp14:pctWidth>0</wp14:pctWidth>
-            </wp14:sizeRelH>
-            <wp14:sizeRelV relativeFrom="page">
-              <wp14:pctHeight>0</wp14:pctHeight>
-            </wp14:sizeRelV>
-          </wp:anchor>
-        </w:drawing>
-      </w:r>
-      <w:r>
-        <w:rPr>
-          <w:noProof/>
-          <w:lang w:val="en-US"/>
-        </w:rPr>
-        <w:drawing>
-          <wp:anchor distT="0" distB="0" distL="114300" distR="114300" simplePos="0" relativeHeight="251661312" behindDoc="0" locked="0" layoutInCell="1" allowOverlap="1" wp14:anchorId="0A7B277D" wp14:editId="5269588F">
-            <wp:simplePos x="0" y="0"/>
-            <wp:positionH relativeFrom="column">
-              <wp:posOffset>800735</wp:posOffset>
-            </wp:positionH>
-            <wp:positionV relativeFrom="paragraph">
-              <wp:posOffset>1256665</wp:posOffset>
-            </wp:positionV>
-            <wp:extent cx="2286000" cy="1714500"/>
-            <wp:effectExtent l="0" t="0" r="0" b="0"/>
-            <wp:wrapTight wrapText="bothSides">
-              <wp:wrapPolygon edited="0">
-                <wp:start x="0" y="0"/>
-                <wp:lineTo x="0" y="21120"/>
-                <wp:lineTo x="21360" y="21120"/>
-                <wp:lineTo x="21360" y="0"/>
-                <wp:lineTo x="0" y="0"/>
-              </wp:wrapPolygon>
-            </wp:wrapTight>
-            <wp:docPr id="7" name="Chart 7"/>
-            <wp:cNvGraphicFramePr/>
-            <a:graphic xmlns:a="http://schemas.openxmlformats.org/drawingml/2006/main">
-              <a:graphicData uri="http://schemas.openxmlformats.org/drawingml/2006/chart">
                 <c:chart xmlns:c="http://schemas.openxmlformats.org/drawingml/2006/chart" xmlns:r="http://schemas.openxmlformats.org/officeDocument/2006/relationships" r:id="rId17"/>
               </a:graphicData>
             </a:graphic>
@@ -9766,8 +9808,620 @@
         </w:drawing>
       </w:r>
     </w:p>
+    <w:p>
+      <w:pPr>
+        <w:spacing w:before="100" w:beforeAutospacing="1" w:after="100" w:afterAutospacing="1" w:line="360" w:lineRule="auto"/>
+        <w:rPr>
+          <w:rFonts w:cs="Helvetica Neue"/>
+          <w:color w:val="262626"/>
+          <w:sz w:val="24"/>
+          <w:szCs w:val="24"/>
+          <w:lang w:val="en-US"/>
+        </w:rPr>
+      </w:pPr>
+    </w:p>
+    <w:p>
+      <w:pPr>
+        <w:spacing w:before="100" w:beforeAutospacing="1" w:after="100" w:afterAutospacing="1" w:line="360" w:lineRule="auto"/>
+        <w:rPr>
+          <w:rFonts w:cs="Helvetica Neue"/>
+          <w:color w:val="262626"/>
+          <w:sz w:val="24"/>
+          <w:szCs w:val="24"/>
+          <w:lang w:val="en-US"/>
+        </w:rPr>
+      </w:pPr>
+    </w:p>
+    <w:p>
+      <w:pPr>
+        <w:spacing w:before="100" w:beforeAutospacing="1" w:after="100" w:afterAutospacing="1" w:line="360" w:lineRule="auto"/>
+        <w:rPr>
+          <w:rFonts w:cs="Helvetica Neue"/>
+          <w:color w:val="262626"/>
+          <w:sz w:val="24"/>
+          <w:szCs w:val="24"/>
+          <w:lang w:val="en-US"/>
+        </w:rPr>
+      </w:pPr>
+    </w:p>
+    <w:p>
+      <w:pPr>
+        <w:pStyle w:val="Title"/>
+      </w:pPr>
+      <w:r>
+        <w:lastRenderedPageBreak/>
+        <w:t xml:space="preserve"> </w:t>
+      </w:r>
+    </w:p>
+    <w:p>
+      <w:pPr>
+        <w:pStyle w:val="Title"/>
+      </w:pPr>
+      <w:r>
+        <w:rPr>
+          <w:rFonts w:cs="Helvetica Neue"/>
+          <w:noProof/>
+          <w:color w:val="262626"/>
+          <w:sz w:val="24"/>
+          <w:szCs w:val="24"/>
+          <w:lang w:val="en-US"/>
+        </w:rPr>
+        <w:drawing>
+          <wp:anchor distT="0" distB="0" distL="114300" distR="114300" simplePos="0" relativeHeight="251666432" behindDoc="0" locked="0" layoutInCell="1" allowOverlap="1" wp14:anchorId="28B694C8" wp14:editId="38EB65AA">
+            <wp:simplePos x="0" y="0"/>
+            <wp:positionH relativeFrom="column">
+              <wp:posOffset>0</wp:posOffset>
+            </wp:positionH>
+            <wp:positionV relativeFrom="paragraph">
+              <wp:posOffset>571500</wp:posOffset>
+            </wp:positionV>
+            <wp:extent cx="5715000" cy="3572510"/>
+            <wp:effectExtent l="0" t="0" r="0" b="8890"/>
+            <wp:wrapTight wrapText="bothSides">
+              <wp:wrapPolygon edited="0">
+                <wp:start x="0" y="0"/>
+                <wp:lineTo x="0" y="21500"/>
+                <wp:lineTo x="21504" y="21500"/>
+                <wp:lineTo x="21504" y="0"/>
+                <wp:lineTo x="0" y="0"/>
+              </wp:wrapPolygon>
+            </wp:wrapTight>
+            <wp:docPr id="6" name="Picture 1"/>
+            <wp:cNvGraphicFramePr>
+              <a:graphicFrameLocks xmlns:a="http://schemas.openxmlformats.org/drawingml/2006/main" noChangeAspect="1"/>
+            </wp:cNvGraphicFramePr>
+            <a:graphic xmlns:a="http://schemas.openxmlformats.org/drawingml/2006/main">
+              <a:graphicData uri="http://schemas.openxmlformats.org/drawingml/2006/picture">
+                <pic:pic xmlns:pic="http://schemas.openxmlformats.org/drawingml/2006/picture">
+                  <pic:nvPicPr>
+                    <pic:cNvPr id="0" name="Picture 1"/>
+                    <pic:cNvPicPr>
+                      <a:picLocks noChangeAspect="1" noChangeArrowheads="1"/>
+                    </pic:cNvPicPr>
+                  </pic:nvPicPr>
+                  <pic:blipFill>
+                    <a:blip r:embed="rId18">
+                      <a:extLst>
+                        <a:ext uri="{28A0092B-C50C-407E-A947-70E740481C1C}">
+                          <a14:useLocalDpi xmlns:a14="http://schemas.microsoft.com/office/drawing/2010/main" val="0"/>
+                        </a:ext>
+                      </a:extLst>
+                    </a:blip>
+                    <a:srcRect/>
+                    <a:stretch>
+                      <a:fillRect/>
+                    </a:stretch>
+                  </pic:blipFill>
+                  <pic:spPr bwMode="auto">
+                    <a:xfrm>
+                      <a:off x="0" y="0"/>
+                      <a:ext cx="5715000" cy="3572510"/>
+                    </a:xfrm>
+                    <a:prstGeom prst="rect">
+                      <a:avLst/>
+                    </a:prstGeom>
+                    <a:noFill/>
+                    <a:ln>
+                      <a:noFill/>
+                    </a:ln>
+                  </pic:spPr>
+                </pic:pic>
+              </a:graphicData>
+            </a:graphic>
+            <wp14:sizeRelH relativeFrom="page">
+              <wp14:pctWidth>0</wp14:pctWidth>
+            </wp14:sizeRelH>
+            <wp14:sizeRelV relativeFrom="page">
+              <wp14:pctHeight>0</wp14:pctHeight>
+            </wp14:sizeRelV>
+          </wp:anchor>
+        </w:drawing>
+      </w:r>
+      <w:r>
+        <w:t>6. Skjámyndir úr kerfi</w:t>
+      </w:r>
+    </w:p>
+    <w:p>
+      <w:pPr>
+        <w:spacing w:before="100" w:beforeAutospacing="1" w:after="100" w:afterAutospacing="1" w:line="360" w:lineRule="auto"/>
+        <w:rPr>
+          <w:rFonts w:cs="Helvetica Neue"/>
+          <w:color w:val="262626"/>
+          <w:sz w:val="24"/>
+          <w:szCs w:val="24"/>
+          <w:lang w:val="en-US"/>
+        </w:rPr>
+      </w:pPr>
+      <w:r>
+        <w:rPr>
+          <w:rFonts w:cs="Helvetica Neue"/>
+          <w:noProof/>
+          <w:color w:val="262626"/>
+          <w:sz w:val="24"/>
+          <w:szCs w:val="24"/>
+          <w:lang w:val="en-US"/>
+        </w:rPr>
+        <mc:AlternateContent>
+          <mc:Choice Requires="wps">
+            <w:drawing>
+              <wp:anchor distT="0" distB="0" distL="114300" distR="114300" simplePos="0" relativeHeight="251670528" behindDoc="0" locked="0" layoutInCell="1" allowOverlap="1" wp14:anchorId="604C72CE" wp14:editId="33FA4BBB">
+                <wp:simplePos x="0" y="0"/>
+                <wp:positionH relativeFrom="column">
+                  <wp:posOffset>1143000</wp:posOffset>
+                </wp:positionH>
+                <wp:positionV relativeFrom="paragraph">
+                  <wp:posOffset>53340</wp:posOffset>
+                </wp:positionV>
+                <wp:extent cx="3657600" cy="342900"/>
+                <wp:effectExtent l="0" t="0" r="0" b="12700"/>
+                <wp:wrapSquare wrapText="bothSides"/>
+                <wp:docPr id="13" name="Text Box 13"/>
+                <wp:cNvGraphicFramePr/>
+                <a:graphic xmlns:a="http://schemas.openxmlformats.org/drawingml/2006/main">
+                  <a:graphicData uri="http://schemas.microsoft.com/office/word/2010/wordprocessingShape">
+                    <wps:wsp>
+                      <wps:cNvSpPr txBox="1"/>
+                      <wps:spPr>
+                        <a:xfrm>
+                          <a:off x="0" y="0"/>
+                          <a:ext cx="3657600" cy="342900"/>
+                        </a:xfrm>
+                        <a:prstGeom prst="rect">
+                          <a:avLst/>
+                        </a:prstGeom>
+                        <a:noFill/>
+                        <a:ln>
+                          <a:noFill/>
+                        </a:ln>
+                        <a:effectLst/>
+                        <a:extLst>
+                          <a:ext uri="{C572A759-6A51-4108-AA02-DFA0A04FC94B}">
+                            <ma14:wrappingTextBoxFlag xmlns:ma14="http://schemas.microsoft.com/office/mac/drawingml/2011/main"/>
+                          </a:ext>
+                        </a:extLst>
+                      </wps:spPr>
+                      <wps:style>
+                        <a:lnRef idx="0">
+                          <a:schemeClr val="accent1"/>
+                        </a:lnRef>
+                        <a:fillRef idx="0">
+                          <a:schemeClr val="accent1"/>
+                        </a:fillRef>
+                        <a:effectRef idx="0">
+                          <a:schemeClr val="accent1"/>
+                        </a:effectRef>
+                        <a:fontRef idx="minor">
+                          <a:schemeClr val="dk1"/>
+                        </a:fontRef>
+                      </wps:style>
+                      <wps:txbx>
+                        <w:txbxContent>
+                          <w:p>
+                            <w:pPr>
+                              <w:rPr>
+                                <w:i/>
+                              </w:rPr>
+                            </w:pPr>
+                            <w:r>
+                              <w:rPr>
+                                <w:i/>
+                                <w:color w:val="4F81BD" w:themeColor="accent1"/>
+                                <w:sz w:val="28"/>
+                                <w:szCs w:val="28"/>
+                              </w:rPr>
+                              <w:t>Mynd 1:</w:t>
+                            </w:r>
+                            <w:r>
+                              <w:rPr>
+                                <w:b/>
+                                <w:i/>
+                                <w:color w:val="8DB3E2" w:themeColor="text2" w:themeTint="66"/>
+                              </w:rPr>
+                              <w:t xml:space="preserve"> </w:t>
+                            </w:r>
+                            <w:r>
+                              <w:rPr>
+                                <w:i/>
+                                <w:sz w:val="24"/>
+                                <w:szCs w:val="24"/>
+                              </w:rPr>
+                              <w:t>Bangsímon Stocks keyrt í Windows stýrikerfi</w:t>
+                            </w:r>
+                          </w:p>
+                        </w:txbxContent>
+                      </wps:txbx>
+                      <wps:bodyPr rot="0" spcFirstLastPara="0" vertOverflow="overflow" horzOverflow="overflow" vert="horz" wrap="square" lIns="91440" tIns="45720" rIns="91440" bIns="45720" numCol="1" spcCol="0" rtlCol="0" fromWordArt="0" anchor="t" anchorCtr="0" forceAA="0" compatLnSpc="1">
+                        <a:prstTxWarp prst="textNoShape">
+                          <a:avLst/>
+                        </a:prstTxWarp>
+                        <a:noAutofit/>
+                      </wps:bodyPr>
+                    </wps:wsp>
+                  </a:graphicData>
+                </a:graphic>
+                <wp14:sizeRelH relativeFrom="margin">
+                  <wp14:pctWidth>0</wp14:pctWidth>
+                </wp14:sizeRelH>
+                <wp14:sizeRelV relativeFrom="margin">
+                  <wp14:pctHeight>0</wp14:pctHeight>
+                </wp14:sizeRelV>
+              </wp:anchor>
+            </w:drawing>
+          </mc:Choice>
+          <mc:Fallback>
+            <w:pict>
+              <v:shapetype id="_x0000_t202" coordsize="21600,21600" o:spt="202" path="m0,0l0,21600,21600,21600,21600,0xe">
+                <v:stroke joinstyle="miter"/>
+                <v:path gradientshapeok="t" o:connecttype="rect"/>
+              </v:shapetype>
+              <v:shape id="Text Box 13" o:spid="_x0000_s1026" type="#_x0000_t202" style="position:absolute;margin-left:90pt;margin-top:4.2pt;width:4in;height:27pt;z-index:251670528;visibility:visible;mso-wrap-style:square;mso-width-percent:0;mso-height-percent:0;mso-wrap-distance-left:9pt;mso-wrap-distance-top:0;mso-wrap-distance-right:9pt;mso-wrap-distance-bottom:0;mso-position-horizontal:absolute;mso-position-horizontal-relative:text;mso-position-vertical:absolute;mso-position-vertical-relative:text;mso-width-percent:0;mso-height-percent:0;mso-width-relative:margin;mso-height-relative:margin;v-text-anchor:top" o:gfxdata="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" filled="f" stroked="f">
+                <v:textbox>
+                  <w:txbxContent>
+                    <w:p>
+                      <w:pPr>
+                        <w:rPr>
+                          <w:i/>
+                        </w:rPr>
+                      </w:pPr>
+                      <w:r>
+                        <w:rPr>
+                          <w:i/>
+                          <w:color w:val="4F81BD" w:themeColor="accent1"/>
+                          <w:sz w:val="28"/>
+                          <w:szCs w:val="28"/>
+                        </w:rPr>
+                        <w:t>Mynd 1:</w:t>
+                      </w:r>
+                      <w:r>
+                        <w:rPr>
+                          <w:b/>
+                          <w:i/>
+                          <w:color w:val="8DB3E2" w:themeColor="text2" w:themeTint="66"/>
+                        </w:rPr>
+                        <w:t xml:space="preserve"> </w:t>
+                      </w:r>
+                      <w:r>
+                        <w:rPr>
+                          <w:i/>
+                          <w:sz w:val="24"/>
+                          <w:szCs w:val="24"/>
+                        </w:rPr>
+                        <w:t>Bangsímon Stocks keyrt í Windows stýrikerfi</w:t>
+                      </w:r>
+                    </w:p>
+                  </w:txbxContent>
+                </v:textbox>
+                <w10:wrap type="square"/>
+              </v:shape>
+            </w:pict>
+          </mc:Fallback>
+        </mc:AlternateContent>
+      </w:r>
+    </w:p>
+    <w:p>
+      <w:pPr>
+        <w:spacing w:before="100" w:beforeAutospacing="1" w:after="100" w:afterAutospacing="1" w:line="360" w:lineRule="auto"/>
+        <w:rPr>
+          <w:rFonts w:cs="Helvetica Neue"/>
+          <w:color w:val="262626"/>
+          <w:sz w:val="24"/>
+          <w:szCs w:val="24"/>
+          <w:lang w:val="en-US"/>
+        </w:rPr>
+      </w:pPr>
+      <w:bookmarkStart w:id="0" w:name="_GoBack"/>
+      <w:bookmarkEnd w:id="0"/>
+      <w:r>
+        <w:rPr>
+          <w:rFonts w:cs="Helvetica Neue"/>
+          <w:noProof/>
+          <w:color w:val="262626"/>
+          <w:sz w:val="24"/>
+          <w:szCs w:val="24"/>
+          <w:lang w:val="en-US"/>
+        </w:rPr>
+        <w:drawing>
+          <wp:anchor distT="0" distB="0" distL="114300" distR="114300" simplePos="0" relativeHeight="251667456" behindDoc="0" locked="0" layoutInCell="1" allowOverlap="1" wp14:anchorId="453458E4" wp14:editId="243806DF">
+            <wp:simplePos x="0" y="0"/>
+            <wp:positionH relativeFrom="column">
+              <wp:posOffset>0</wp:posOffset>
+            </wp:positionH>
+            <wp:positionV relativeFrom="paragraph">
+              <wp:posOffset>238125</wp:posOffset>
+            </wp:positionV>
+            <wp:extent cx="5760720" cy="3239135"/>
+            <wp:effectExtent l="0" t="0" r="5080" b="12065"/>
+            <wp:wrapTight wrapText="bothSides">
+              <wp:wrapPolygon edited="0">
+                <wp:start x="0" y="0"/>
+                <wp:lineTo x="0" y="21511"/>
+                <wp:lineTo x="21524" y="21511"/>
+                <wp:lineTo x="21524" y="0"/>
+                <wp:lineTo x="0" y="0"/>
+              </wp:wrapPolygon>
+            </wp:wrapTight>
+            <wp:docPr id="11" name="Picture 11"/>
+            <wp:cNvGraphicFramePr>
+              <a:graphicFrameLocks xmlns:a="http://schemas.openxmlformats.org/drawingml/2006/main" noChangeAspect="1"/>
+            </wp:cNvGraphicFramePr>
+            <a:graphic xmlns:a="http://schemas.openxmlformats.org/drawingml/2006/main">
+              <a:graphicData uri="http://schemas.openxmlformats.org/drawingml/2006/picture">
+                <pic:pic xmlns:pic="http://schemas.openxmlformats.org/drawingml/2006/picture">
+                  <pic:nvPicPr>
+                    <pic:cNvPr id="0" name="FBsave.png"/>
+                    <pic:cNvPicPr/>
+                  </pic:nvPicPr>
+                  <pic:blipFill>
+                    <a:blip r:embed="rId19">
+                      <a:extLst>
+                        <a:ext uri="{28A0092B-C50C-407E-A947-70E740481C1C}">
+                          <a14:useLocalDpi xmlns:a14="http://schemas.microsoft.com/office/drawing/2010/main" val="0"/>
+                        </a:ext>
+                      </a:extLst>
+                    </a:blip>
+                    <a:stretch>
+                      <a:fillRect/>
+                    </a:stretch>
+                  </pic:blipFill>
+                  <pic:spPr>
+                    <a:xfrm>
+                      <a:off x="0" y="0"/>
+                      <a:ext cx="5760720" cy="3239135"/>
+                    </a:xfrm>
+                    <a:prstGeom prst="rect">
+                      <a:avLst/>
+                    </a:prstGeom>
+                  </pic:spPr>
+                </pic:pic>
+              </a:graphicData>
+            </a:graphic>
+            <wp14:sizeRelH relativeFrom="page">
+              <wp14:pctWidth>0</wp14:pctWidth>
+            </wp14:sizeRelH>
+            <wp14:sizeRelV relativeFrom="page">
+              <wp14:pctHeight>0</wp14:pctHeight>
+            </wp14:sizeRelV>
+          </wp:anchor>
+        </w:drawing>
+      </w:r>
+      <w:r>
+        <w:rPr>
+          <w:rFonts w:cs="Helvetica Neue"/>
+          <w:noProof/>
+          <w:color w:val="262626"/>
+          <w:sz w:val="24"/>
+          <w:szCs w:val="24"/>
+          <w:lang w:val="en-US"/>
+        </w:rPr>
+        <mc:AlternateContent>
+          <mc:Choice Requires="wps">
+            <w:drawing>
+              <wp:anchor distT="0" distB="0" distL="114300" distR="114300" simplePos="0" relativeHeight="251672576" behindDoc="0" locked="0" layoutInCell="1" allowOverlap="1" wp14:anchorId="7AA12955" wp14:editId="7BA91847">
+                <wp:simplePos x="0" y="0"/>
+                <wp:positionH relativeFrom="column">
+                  <wp:posOffset>1257300</wp:posOffset>
+                </wp:positionH>
+                <wp:positionV relativeFrom="paragraph">
+                  <wp:posOffset>3552825</wp:posOffset>
+                </wp:positionV>
+                <wp:extent cx="3657600" cy="342900"/>
+                <wp:effectExtent l="0" t="0" r="0" b="12700"/>
+                <wp:wrapSquare wrapText="bothSides"/>
+                <wp:docPr id="14" name="Text Box 14"/>
+                <wp:cNvGraphicFramePr/>
+                <a:graphic xmlns:a="http://schemas.openxmlformats.org/drawingml/2006/main">
+                  <a:graphicData uri="http://schemas.microsoft.com/office/word/2010/wordprocessingShape">
+                    <wps:wsp>
+                      <wps:cNvSpPr txBox="1"/>
+                      <wps:spPr>
+                        <a:xfrm>
+                          <a:off x="0" y="0"/>
+                          <a:ext cx="3657600" cy="342900"/>
+                        </a:xfrm>
+                        <a:prstGeom prst="rect">
+                          <a:avLst/>
+                        </a:prstGeom>
+                        <a:noFill/>
+                        <a:ln>
+                          <a:noFill/>
+                        </a:ln>
+                        <a:effectLst/>
+                        <a:extLst>
+                          <a:ext uri="{C572A759-6A51-4108-AA02-DFA0A04FC94B}">
+                            <ma14:wrappingTextBoxFlag xmlns:ma14="http://schemas.microsoft.com/office/mac/drawingml/2011/main"/>
+                          </a:ext>
+                        </a:extLst>
+                      </wps:spPr>
+                      <wps:style>
+                        <a:lnRef idx="0">
+                          <a:schemeClr val="accent1"/>
+                        </a:lnRef>
+                        <a:fillRef idx="0">
+                          <a:schemeClr val="accent1"/>
+                        </a:fillRef>
+                        <a:effectRef idx="0">
+                          <a:schemeClr val="accent1"/>
+                        </a:effectRef>
+                        <a:fontRef idx="minor">
+                          <a:schemeClr val="dk1"/>
+                        </a:fontRef>
+                      </wps:style>
+                      <wps:txbx>
+                        <w:txbxContent>
+                          <w:p>
+                            <w:pPr>
+                              <w:rPr>
+                                <w:i/>
+                                <w:sz w:val="24"/>
+                                <w:szCs w:val="24"/>
+                              </w:rPr>
+                            </w:pPr>
+                            <w:r>
+                              <w:rPr>
+                                <w:i/>
+                                <w:color w:val="4F81BD" w:themeColor="accent1"/>
+                                <w:sz w:val="28"/>
+                                <w:szCs w:val="28"/>
+                              </w:rPr>
+                              <w:t>Mynd 2</w:t>
+                            </w:r>
+                            <w:r>
+                              <w:rPr>
+                                <w:i/>
+                                <w:color w:val="4F81BD" w:themeColor="accent1"/>
+                                <w:sz w:val="28"/>
+                                <w:szCs w:val="28"/>
+                              </w:rPr>
+                              <w:t>:</w:t>
+                            </w:r>
+                            <w:r>
+                              <w:rPr>
+                                <w:b/>
+                                <w:i/>
+                                <w:color w:val="8DB3E2" w:themeColor="text2" w:themeTint="66"/>
+                              </w:rPr>
+                              <w:t xml:space="preserve"> </w:t>
+                            </w:r>
+                            <w:r>
+                              <w:rPr>
+                                <w:i/>
+                                <w:sz w:val="24"/>
+                                <w:szCs w:val="24"/>
+                              </w:rPr>
+                              <w:t xml:space="preserve">Bangsímon Stocks keyrt í </w:t>
+                            </w:r>
+                            <w:r>
+                              <w:rPr>
+                                <w:i/>
+                                <w:sz w:val="24"/>
+                                <w:szCs w:val="24"/>
+                              </w:rPr>
+                              <w:t>Linux</w:t>
+                            </w:r>
+                            <w:r>
+                              <w:rPr>
+                                <w:i/>
+                                <w:sz w:val="24"/>
+                                <w:szCs w:val="24"/>
+                              </w:rPr>
+                              <w:t xml:space="preserve"> stýrikerfi</w:t>
+                            </w:r>
+                          </w:p>
+                        </w:txbxContent>
+                      </wps:txbx>
+                      <wps:bodyPr rot="0" spcFirstLastPara="0" vertOverflow="overflow" horzOverflow="overflow" vert="horz" wrap="square" lIns="91440" tIns="45720" rIns="91440" bIns="45720" numCol="1" spcCol="0" rtlCol="0" fromWordArt="0" anchor="t" anchorCtr="0" forceAA="0" compatLnSpc="1">
+                        <a:prstTxWarp prst="textNoShape">
+                          <a:avLst/>
+                        </a:prstTxWarp>
+                        <a:noAutofit/>
+                      </wps:bodyPr>
+                    </wps:wsp>
+                  </a:graphicData>
+                </a:graphic>
+                <wp14:sizeRelH relativeFrom="margin">
+                  <wp14:pctWidth>0</wp14:pctWidth>
+                </wp14:sizeRelH>
+                <wp14:sizeRelV relativeFrom="margin">
+                  <wp14:pctHeight>0</wp14:pctHeight>
+                </wp14:sizeRelV>
+              </wp:anchor>
+            </w:drawing>
+          </mc:Choice>
+          <mc:Fallback>
+            <w:pict>
+              <v:shape id="Text Box 14" o:spid="_x0000_s1027" type="#_x0000_t202" style="position:absolute;margin-left:99pt;margin-top:279.75pt;width:4in;height:27pt;z-index:251672576;visibility:visible;mso-wrap-style:square;mso-width-percent:0;mso-height-percent:0;mso-wrap-distance-left:9pt;mso-wrap-distance-top:0;mso-wrap-distance-right:9pt;mso-wrap-distance-bottom:0;mso-position-horizontal:absolute;mso-position-horizontal-relative:text;mso-position-vertical:absolute;mso-position-vertical-relative:text;mso-width-percent:0;mso-height-percent:0;mso-width-relative:margin;mso-height-relative:margin;v-text-anchor:top" o:gfxdata="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" filled="f" stroked="f">
+                <v:textbox>
+                  <w:txbxContent>
+                    <w:p>
+                      <w:pPr>
+                        <w:rPr>
+                          <w:i/>
+                          <w:sz w:val="24"/>
+                          <w:szCs w:val="24"/>
+                        </w:rPr>
+                      </w:pPr>
+                      <w:r>
+                        <w:rPr>
+                          <w:i/>
+                          <w:color w:val="4F81BD" w:themeColor="accent1"/>
+                          <w:sz w:val="28"/>
+                          <w:szCs w:val="28"/>
+                        </w:rPr>
+                        <w:t>Mynd 2</w:t>
+                      </w:r>
+                      <w:r>
+                        <w:rPr>
+                          <w:i/>
+                          <w:color w:val="4F81BD" w:themeColor="accent1"/>
+                          <w:sz w:val="28"/>
+                          <w:szCs w:val="28"/>
+                        </w:rPr>
+                        <w:t>:</w:t>
+                      </w:r>
+                      <w:r>
+                        <w:rPr>
+                          <w:b/>
+                          <w:i/>
+                          <w:color w:val="8DB3E2" w:themeColor="text2" w:themeTint="66"/>
+                        </w:rPr>
+                        <w:t xml:space="preserve"> </w:t>
+                      </w:r>
+                      <w:r>
+                        <w:rPr>
+                          <w:i/>
+                          <w:sz w:val="24"/>
+                          <w:szCs w:val="24"/>
+                        </w:rPr>
+                        <w:t xml:space="preserve">Bangsímon Stocks keyrt í </w:t>
+                      </w:r>
+                      <w:r>
+                        <w:rPr>
+                          <w:i/>
+                          <w:sz w:val="24"/>
+                          <w:szCs w:val="24"/>
+                        </w:rPr>
+                        <w:t>Linux</w:t>
+                      </w:r>
+                      <w:r>
+                        <w:rPr>
+                          <w:i/>
+                          <w:sz w:val="24"/>
+                          <w:szCs w:val="24"/>
+                        </w:rPr>
+                        <w:t xml:space="preserve"> stýrikerfi</w:t>
+                      </w:r>
+                    </w:p>
+                  </w:txbxContent>
+                </v:textbox>
+                <w10:wrap type="square"/>
+              </v:shape>
+            </w:pict>
+          </mc:Fallback>
+        </mc:AlternateContent>
+      </w:r>
+    </w:p>
     <w:sectPr>
-      <w:headerReference w:type="default" r:id="rId18"/>
+      <w:headerReference w:type="default" r:id="rId20"/>
       <w:pgSz w:w="11906" w:h="16838"/>
       <w:pgMar w:top="1417" w:right="1417" w:bottom="1417" w:left="1417" w:header="708" w:footer="708" w:gutter="0"/>
       <w:cols w:space="708"/>
@@ -9873,7 +10527,7 @@
         <w:rStyle w:val="PageNumber"/>
         <w:noProof/>
       </w:rPr>
-      <w:t>8</w:t>
+      <w:t>6</w:t>
     </w:r>
     <w:r>
       <w:rPr>
@@ -11939,6 +12593,122 @@
             </a:pPr>
             <a:r>
               <a:rPr lang="en-US" b="0" i="1"/>
+              <a:t>Sólrún Halla </a:t>
+            </a:r>
+          </a:p>
+        </c:rich>
+      </c:tx>
+      <c:layout/>
+      <c:overlay val="0"/>
+    </c:title>
+    <c:autoTitleDeleted val="0"/>
+    <c:plotArea>
+      <c:layout/>
+      <c:doughnutChart>
+        <c:varyColors val="1"/>
+        <c:ser>
+          <c:idx val="0"/>
+          <c:order val="0"/>
+          <c:cat>
+            <c:strRef>
+              <c:f>'she5'!$B$47:$B$50</c:f>
+              <c:strCache>
+                <c:ptCount val="4"/>
+                <c:pt idx="0">
+                  <c:v>Rannsóknir</c:v>
+                </c:pt>
+                <c:pt idx="1">
+                  <c:v>Kröfulýsing</c:v>
+                </c:pt>
+                <c:pt idx="2">
+                  <c:v>Hönnun</c:v>
+                </c:pt>
+                <c:pt idx="3">
+                  <c:v>Forritun</c:v>
+                </c:pt>
+              </c:strCache>
+            </c:strRef>
+          </c:cat>
+          <c:val>
+            <c:numRef>
+              <c:f>'she5'!$C$47:$C$50</c:f>
+              <c:numCache>
+                <c:formatCode>General</c:formatCode>
+                <c:ptCount val="4"/>
+                <c:pt idx="0">
+                  <c:v>5.0</c:v>
+                </c:pt>
+                <c:pt idx="1">
+                  <c:v>6.5</c:v>
+                </c:pt>
+                <c:pt idx="2">
+                  <c:v>5.5</c:v>
+                </c:pt>
+                <c:pt idx="3">
+                  <c:v>15.5</c:v>
+                </c:pt>
+              </c:numCache>
+            </c:numRef>
+          </c:val>
+        </c:ser>
+        <c:dLbls>
+          <c:showLegendKey val="0"/>
+          <c:showVal val="0"/>
+          <c:showCatName val="0"/>
+          <c:showSerName val="0"/>
+          <c:showPercent val="0"/>
+          <c:showBubbleSize val="0"/>
+          <c:showLeaderLines val="1"/>
+        </c:dLbls>
+        <c:firstSliceAng val="0"/>
+        <c:holeSize val="50"/>
+      </c:doughnutChart>
+    </c:plotArea>
+    <c:legend>
+      <c:legendPos val="r"/>
+      <c:layout/>
+      <c:overlay val="0"/>
+    </c:legend>
+    <c:plotVisOnly val="1"/>
+    <c:dispBlanksAs val="gap"/>
+    <c:showDLblsOverMax val="0"/>
+  </c:chart>
+  <c:spPr>
+    <a:ln>
+      <a:noFill/>
+    </a:ln>
+  </c:spPr>
+  <c:externalData r:id="rId1">
+    <c:autoUpdate val="0"/>
+  </c:externalData>
+</c:chartSpace>
+</file>
+
+<file path=word/charts/chart4.xml><?xml version="1.0" encoding="utf-8"?>
+<c:chartSpace xmlns:c="http://schemas.openxmlformats.org/drawingml/2006/chart" xmlns:a="http://schemas.openxmlformats.org/drawingml/2006/main" xmlns:r="http://schemas.openxmlformats.org/officeDocument/2006/relationships">
+  <c:date1904 val="0"/>
+  <c:lang val="en-US"/>
+  <c:roundedCorners val="0"/>
+  <mc:AlternateContent xmlns:mc="http://schemas.openxmlformats.org/markup-compatibility/2006">
+    <mc:Choice xmlns:c14="http://schemas.microsoft.com/office/drawing/2007/8/2/chart" Requires="c14">
+      <c14:style val="118"/>
+    </mc:Choice>
+    <mc:Fallback>
+      <c:style val="18"/>
+    </mc:Fallback>
+  </mc:AlternateContent>
+  <c:chart>
+    <c:title>
+      <c:tx>
+        <c:rich>
+          <a:bodyPr/>
+          <a:lstStyle/>
+          <a:p>
+            <a:pPr>
+              <a:defRPr/>
+            </a:pPr>
+            <a:r>
+              <a:rPr lang="en-US" b="0" i="1"/>
               <a:t>Ragnheiður</a:t>
             </a:r>
             <a:r>
@@ -12040,122 +12810,6 @@
       <a:solidFill>
         <a:srgbClr val="FFFFFF"/>
       </a:solidFill>
-    </a:ln>
-  </c:spPr>
-  <c:externalData r:id="rId1">
-    <c:autoUpdate val="0"/>
-  </c:externalData>
-</c:chartSpace>
-</file>
-
-<file path=word/charts/chart4.xml><?xml version="1.0" encoding="utf-8"?>
-<c:chartSpace xmlns:c="http://schemas.openxmlformats.org/drawingml/2006/chart" xmlns:a="http://schemas.openxmlformats.org/drawingml/2006/main" xmlns:r="http://schemas.openxmlformats.org/officeDocument/2006/relationships">
-  <c:date1904 val="0"/>
-  <c:lang val="en-US"/>
-  <c:roundedCorners val="0"/>
-  <mc:AlternateContent xmlns:mc="http://schemas.openxmlformats.org/markup-compatibility/2006">
-    <mc:Choice xmlns:c14="http://schemas.microsoft.com/office/drawing/2007/8/2/chart" Requires="c14">
-      <c14:style val="118"/>
-    </mc:Choice>
-    <mc:Fallback>
-      <c:style val="18"/>
-    </mc:Fallback>
-  </mc:AlternateContent>
-  <c:chart>
-    <c:title>
-      <c:tx>
-        <c:rich>
-          <a:bodyPr/>
-          <a:lstStyle/>
-          <a:p>
-            <a:pPr>
-              <a:defRPr/>
-            </a:pPr>
-            <a:r>
-              <a:rPr lang="en-US" b="0" i="1"/>
-              <a:t>Sólrún Halla </a:t>
-            </a:r>
-          </a:p>
-        </c:rich>
-      </c:tx>
-      <c:layout/>
-      <c:overlay val="0"/>
-    </c:title>
-    <c:autoTitleDeleted val="0"/>
-    <c:plotArea>
-      <c:layout/>
-      <c:doughnutChart>
-        <c:varyColors val="1"/>
-        <c:ser>
-          <c:idx val="0"/>
-          <c:order val="0"/>
-          <c:cat>
-            <c:strRef>
-              <c:f>'she5'!$B$47:$B$50</c:f>
-              <c:strCache>
-                <c:ptCount val="4"/>
-                <c:pt idx="0">
-                  <c:v>Rannsóknir</c:v>
-                </c:pt>
-                <c:pt idx="1">
-                  <c:v>Kröfulýsing</c:v>
-                </c:pt>
-                <c:pt idx="2">
-                  <c:v>Hönnun</c:v>
-                </c:pt>
-                <c:pt idx="3">
-                  <c:v>Forritun</c:v>
-                </c:pt>
-              </c:strCache>
-            </c:strRef>
-          </c:cat>
-          <c:val>
-            <c:numRef>
-              <c:f>'she5'!$C$47:$C$50</c:f>
-              <c:numCache>
-                <c:formatCode>General</c:formatCode>
-                <c:ptCount val="4"/>
-                <c:pt idx="0">
-                  <c:v>5.0</c:v>
-                </c:pt>
-                <c:pt idx="1">
-                  <c:v>6.5</c:v>
-                </c:pt>
-                <c:pt idx="2">
-                  <c:v>5.5</c:v>
-                </c:pt>
-                <c:pt idx="3">
-                  <c:v>15.5</c:v>
-                </c:pt>
-              </c:numCache>
-            </c:numRef>
-          </c:val>
-        </c:ser>
-        <c:dLbls>
-          <c:showLegendKey val="0"/>
-          <c:showVal val="0"/>
-          <c:showCatName val="0"/>
-          <c:showSerName val="0"/>
-          <c:showPercent val="0"/>
-          <c:showBubbleSize val="0"/>
-          <c:showLeaderLines val="1"/>
-        </c:dLbls>
-        <c:firstSliceAng val="0"/>
-        <c:holeSize val="50"/>
-      </c:doughnutChart>
-    </c:plotArea>
-    <c:legend>
-      <c:legendPos val="r"/>
-      <c:layout/>
-      <c:overlay val="0"/>
-    </c:legend>
-    <c:plotVisOnly val="1"/>
-    <c:dispBlanksAs val="gap"/>
-    <c:showDLblsOverMax val="0"/>
-  </c:chart>
-  <c:spPr>
-    <a:ln>
-      <a:noFill/>
     </a:ln>
   </c:spPr>
   <c:externalData r:id="rId1">

</xml_diff>